<commit_message>
Added part of the full test routine.
</commit_message>
<xml_diff>
--- a/RadarPi Installation Instructions - Draft.docx
+++ b/RadarPi Installation Instructions - Draft.docx
@@ -15,12 +15,11 @@
       <w:r>
         <w:t xml:space="preserve"> </w:t>
       </w:r>
-      <w:r>
-        <w:t>iCo</w:t>
-      </w:r>
-      <w:r>
-        <w:t>de NFC Reader</w:t>
-      </w:r>
+      <w:proofErr w:type="spellStart"/>
+      <w:r>
+        <w:t>RadarPi</w:t>
+      </w:r>
+      <w:proofErr w:type="spellEnd"/>
       <w:r>
         <w:t xml:space="preserve"> is available on GitHub. The purpose of the software is to demonstrate the capabilities and provide some working software as a platform for </w:t>
       </w:r>
@@ -32,63 +31,68 @@
       </w:r>
       <w:r>
         <w:t xml:space="preserve"> </w:t>
-      </w:r>
-      <w:r>
-        <w:t>Although the software is written with the iCode NFC-V tags in mind, the libraries provided by ST Microelectronics will work with all common NFC tag types.</w:t>
       </w:r>
     </w:p>
     <w:p>
-      <w:r>
-        <w:t xml:space="preserve">The sample software is built on the ST25R3911B </w:t>
-      </w:r>
-      <w:r>
-        <w:t xml:space="preserve">HF RFID Reader IC  </w:t>
-      </w:r>
-      <w:proofErr w:type="spellStart"/>
-      <w:r>
-        <w:t>rfal</w:t>
-      </w:r>
-      <w:proofErr w:type="spellEnd"/>
-      <w:r>
-        <w:t xml:space="preserve"> libraries provided by ST Microelectronics</w:t>
-      </w:r>
-      <w:r>
-        <w:t xml:space="preserve"> (</w:t>
-      </w:r>
-      <w:hyperlink r:id="rId8" w:anchor="sw-tools-scroll" w:history="1">
-        <w:r>
-          <w:rPr>
-            <w:rStyle w:val="Hyperlink"/>
-          </w:rPr>
-          <w:t>https://www.st.com/en/nfc/st25r3911b.html#sw-tools-scroll</w:t>
-        </w:r>
-      </w:hyperlink>
-      <w:r>
-        <w:t>).</w:t>
+      <w:pPr>
+        <w:pStyle w:val="Heading1"/>
+      </w:pPr>
+      <w:r>
+        <w:t>Radar Pi Sample Software</w:t>
       </w:r>
     </w:p>
     <w:p>
-      <w:pPr>
-        <w:pStyle w:val="Heading1"/>
-      </w:pPr>
-      <w:r>
-        <w:t>iCode NFC Reader</w:t>
+      <w:r>
+        <w:t xml:space="preserve">The </w:t>
+      </w:r>
+      <w:proofErr w:type="spellStart"/>
+      <w:r>
+        <w:t>RadarPi</w:t>
+      </w:r>
+      <w:proofErr w:type="spellEnd"/>
+      <w:r>
+        <w:t xml:space="preserve"> sample software is provided in a number of different programs, each showing a feature or capability of the </w:t>
+      </w:r>
+      <w:proofErr w:type="spellStart"/>
+      <w:r>
+        <w:t>RadarPi</w:t>
+      </w:r>
+      <w:proofErr w:type="spellEnd"/>
+      <w:r>
+        <w:t>.</w:t>
       </w:r>
     </w:p>
     <w:p>
-      <w:r>
-        <w:t>The i</w:t>
-      </w:r>
-      <w:r>
-        <w:t>Code NFC Reader uses the ST25R3911BNFC / HF RFID Reader to communicate with the iCode tags</w:t>
-      </w:r>
-      <w:r>
-        <w:t>.</w:t>
+      <w:pPr>
+        <w:pStyle w:val="Heading2"/>
+      </w:pPr>
+      <w:r>
+        <w:t>Sample Software</w:t>
       </w:r>
     </w:p>
     <w:p>
       <w:r>
-        <w:t>Using the supplied software the following functions are available, each command being accessed by the letter.</w:t>
+        <w:t xml:space="preserve">The </w:t>
+      </w:r>
+      <w:r>
+        <w:t>S</w:t>
+      </w:r>
+      <w:r>
+        <w:t>ample</w:t>
+      </w:r>
+      <w:r>
+        <w:t xml:space="preserve"> </w:t>
+      </w:r>
+      <w:r>
+        <w:t xml:space="preserve">Software provides some basic functions to demonstrate the basic capability of the </w:t>
+      </w:r>
+      <w:proofErr w:type="spellStart"/>
+      <w:r>
+        <w:t>RadarPi</w:t>
+      </w:r>
+      <w:proofErr w:type="spellEnd"/>
+      <w:r>
+        <w:t>.</w:t>
       </w:r>
     </w:p>
     <w:p>
@@ -96,14 +100,11 @@
         <w:pStyle w:val="ListParagraph"/>
         <w:numPr>
           <w:ilvl w:val="0"/>
-          <w:numId w:val="19"/>
+          <w:numId w:val="26"/>
         </w:numPr>
       </w:pPr>
       <w:r>
-        <w:rPr>
-          <w:lang w:val="en-US"/>
-        </w:rPr>
-        <w:t>a – Scan for Available Cards</w:t>
+        <w:t>d - Digital Detection (Filtered)</w:t>
       </w:r>
     </w:p>
     <w:p>
@@ -111,11 +112,11 @@
         <w:pStyle w:val="ListParagraph"/>
         <w:numPr>
           <w:ilvl w:val="0"/>
-          <w:numId w:val="19"/>
+          <w:numId w:val="26"/>
         </w:numPr>
       </w:pPr>
       <w:r>
-        <w:t>s – Scan for specific card type</w:t>
+        <w:t>D - Digital Detection (Raw)</w:t>
       </w:r>
     </w:p>
     <w:p>
@@ -123,11 +124,50 @@
         <w:pStyle w:val="ListParagraph"/>
         <w:numPr>
           <w:ilvl w:val="0"/>
-          <w:numId w:val="19"/>
+          <w:numId w:val="26"/>
         </w:numPr>
       </w:pPr>
       <w:r>
-        <w:t xml:space="preserve">m – Example Read card memory (ST Example) </w:t>
+        <w:t>C – ADC Measurement</w:t>
+      </w:r>
+    </w:p>
+    <w:p>
+      <w:r>
+        <w:t xml:space="preserve">The difference between the filtered and raw measurement is signal processing. The filtered output contains additional processing for debounce and full signal detection. The program also configures for a default gain setting and </w:t>
+      </w:r>
+      <w:r>
+        <w:t>sets the sample and hold pin for run.</w:t>
+      </w:r>
+    </w:p>
+    <w:p>
+      <w:r>
+        <w:t xml:space="preserve">To run: </w:t>
+      </w:r>
+      <w:proofErr w:type="spellStart"/>
+      <w:r>
+        <w:t>sudo</w:t>
+      </w:r>
+      <w:proofErr w:type="spellEnd"/>
+      <w:r>
+        <w:t xml:space="preserve"> ./</w:t>
+      </w:r>
+      <w:proofErr w:type="spellStart"/>
+      <w:r>
+        <w:t>sampleSoftware</w:t>
+      </w:r>
+      <w:proofErr w:type="spellEnd"/>
+    </w:p>
+    <w:p>
+      <w:pPr>
+        <w:pStyle w:val="Heading2"/>
+      </w:pPr>
+      <w:r>
+        <w:t>Analogue Measurement</w:t>
+      </w:r>
+    </w:p>
+    <w:p>
+      <w:r>
+        <w:t>The Analogue Measurement measures the voltage from the ADC processor and provides readings and functions for displaying the data.</w:t>
       </w:r>
     </w:p>
     <w:p>
@@ -135,11 +175,11 @@
         <w:pStyle w:val="ListParagraph"/>
         <w:numPr>
           <w:ilvl w:val="0"/>
-          <w:numId w:val="19"/>
+          <w:numId w:val="27"/>
         </w:numPr>
       </w:pPr>
       <w:r>
-        <w:t>v – Read Block Zero from first NFC-V tag found</w:t>
+        <w:t>c – Read Voltage Continuously</w:t>
       </w:r>
     </w:p>
     <w:p>
@@ -147,11 +187,47 @@
         <w:pStyle w:val="ListParagraph"/>
         <w:numPr>
           <w:ilvl w:val="0"/>
-          <w:numId w:val="19"/>
+          <w:numId w:val="27"/>
         </w:numPr>
       </w:pPr>
       <w:r>
-        <w:t>w – Write to Block Zero on the first NFC-V tag</w:t>
+        <w:t>d – Create dataset of voltage &amp; time for 30 seconds</w:t>
+      </w:r>
+    </w:p>
+    <w:p>
+      <w:r>
+        <w:t xml:space="preserve">The second of these options runs the ADC processor for 30 seconds and then displays a graph of voltage over time. </w:t>
+      </w:r>
+    </w:p>
+    <w:p>
+      <w:r>
+        <w:t xml:space="preserve">To run: </w:t>
+      </w:r>
+      <w:proofErr w:type="spellStart"/>
+      <w:r>
+        <w:t>sudo</w:t>
+      </w:r>
+      <w:proofErr w:type="spellEnd"/>
+      <w:r>
+        <w:t xml:space="preserve"> ./</w:t>
+      </w:r>
+      <w:proofErr w:type="spellStart"/>
+      <w:r>
+        <w:t>analogueMeasurement</w:t>
+      </w:r>
+      <w:proofErr w:type="spellEnd"/>
+    </w:p>
+    <w:p>
+      <w:pPr>
+        <w:pStyle w:val="Heading2"/>
+      </w:pPr>
+      <w:r>
+        <w:t>Digital Detection</w:t>
+      </w:r>
+    </w:p>
+    <w:p>
+      <w:r>
+        <w:t>The Digital Detection measures the signal input into the GPIO pins of the Pi as a frequency measurement.</w:t>
       </w:r>
     </w:p>
     <w:p>
@@ -159,53 +235,1613 @@
         <w:pStyle w:val="ListParagraph"/>
         <w:numPr>
           <w:ilvl w:val="0"/>
-          <w:numId w:val="19"/>
+          <w:numId w:val="28"/>
         </w:numPr>
       </w:pPr>
       <w:r>
-        <w:t>e – Exit Program</w:t>
+        <w:t>c – Read Frequency  Continuously</w:t>
       </w:r>
     </w:p>
     <w:p>
-      <w:r>
-        <w:t xml:space="preserve">Note 1: </w:t>
-      </w:r>
-      <w:r>
-        <w:t>Option</w:t>
-      </w:r>
-      <w:r>
-        <w:t>s a, s and m are based on the examples provided by ST.</w:t>
+      <w:pPr>
+        <w:pStyle w:val="ListParagraph"/>
+        <w:numPr>
+          <w:ilvl w:val="0"/>
+          <w:numId w:val="28"/>
+        </w:numPr>
+      </w:pPr>
+      <w:r>
+        <w:t>d – Create dataset of Frequency &amp; time for 30 seconds</w:t>
       </w:r>
     </w:p>
     <w:p>
-      <w:pPr>
-        <w:rPr>
-          <w:rStyle w:val="Hyperlink"/>
-          <w:u w:val="none"/>
-        </w:rPr>
-      </w:pPr>
-      <w:r>
-        <w:t xml:space="preserve">For more information about these commands and all of the functionality of the </w:t>
-      </w:r>
-      <w:r>
-        <w:t>iCode</w:t>
-      </w:r>
-      <w:r>
-        <w:t xml:space="preserve"> reader please refer to the datasheet which can be found at </w:t>
-      </w:r>
-      <w:hyperlink r:id="rId9" w:history="1">
-        <w:r>
-          <w:rPr>
-            <w:rStyle w:val="Hyperlink"/>
-          </w:rPr>
-          <w:t>http://cogniot.eu/wp/wp-content/uploads/2019/02/DS_Long_Range-Reader.pdf</w:t>
-        </w:r>
-      </w:hyperlink>
-      <w:r>
-        <w:rPr>
-          <w:rStyle w:val="Hyperlink"/>
-        </w:rPr>
-        <w:t xml:space="preserve">. </w:t>
+      <w:r>
+        <w:t>The second of these options runs the frequency measurement for 30 seconds and then displays a graph of frequency over time.</w:t>
+      </w:r>
+    </w:p>
+    <w:p>
+      <w:r>
+        <w:t xml:space="preserve">To run: </w:t>
+      </w:r>
+      <w:proofErr w:type="spellStart"/>
+      <w:r>
+        <w:t>sudo</w:t>
+      </w:r>
+      <w:proofErr w:type="spellEnd"/>
+      <w:r>
+        <w:t xml:space="preserve"> ./</w:t>
+      </w:r>
+      <w:proofErr w:type="spellStart"/>
+      <w:r>
+        <w:t>digitalDetection</w:t>
+      </w:r>
+      <w:proofErr w:type="spellEnd"/>
+    </w:p>
+    <w:p>
+      <w:r>
+        <w:lastRenderedPageBreak/>
+        <w:t xml:space="preserve">Note: Also contained within </w:t>
+      </w:r>
+      <w:proofErr w:type="spellStart"/>
+      <w:r>
+        <w:t>DigitalDetection</w:t>
+      </w:r>
+      <w:proofErr w:type="spellEnd"/>
+      <w:r>
+        <w:t xml:space="preserve"> \ python directory is a python based program that performs a similar functions and graphing capabilities. </w:t>
+      </w:r>
+    </w:p>
+    <w:p>
+      <w:r>
+        <w:t xml:space="preserve">To run: </w:t>
+      </w:r>
+      <w:proofErr w:type="spellStart"/>
+      <w:r>
+        <w:t>sudo</w:t>
+      </w:r>
+      <w:proofErr w:type="spellEnd"/>
+      <w:r>
+        <w:t xml:space="preserve"> DigitalDisplay.py</w:t>
+      </w:r>
+    </w:p>
+    <w:p>
+      <w:pPr>
+        <w:pStyle w:val="Heading2"/>
+      </w:pPr>
+      <w:r>
+        <w:t>Gain Control</w:t>
+      </w:r>
+    </w:p>
+    <w:p>
+      <w:r>
+        <w:t xml:space="preserve">Contained within the </w:t>
+      </w:r>
+      <w:proofErr w:type="spellStart"/>
+      <w:r>
+        <w:t>RadarPi</w:t>
+      </w:r>
+      <w:proofErr w:type="spellEnd"/>
+      <w:r>
+        <w:t xml:space="preserve"> is a Gain processor which can set values between 0.25 and 157. When run, the program enables the user to set the gain to one of the following values.</w:t>
+      </w:r>
+    </w:p>
+    <w:tbl>
+      <w:tblPr>
+        <w:tblStyle w:val="TableGridLight"/>
+        <w:tblW w:w="0" w:type="auto"/>
+        <w:tblInd w:w="1182" w:type="dxa"/>
+        <w:tblLook w:val="04A0" w:firstRow="1" w:lastRow="0" w:firstColumn="1" w:lastColumn="0" w:noHBand="0" w:noVBand="1"/>
+      </w:tblPr>
+      <w:tblGrid>
+        <w:gridCol w:w="988"/>
+        <w:gridCol w:w="1701"/>
+        <w:gridCol w:w="1701"/>
+        <w:gridCol w:w="2976"/>
+      </w:tblGrid>
+      <w:tr>
+        <w:tc>
+          <w:tcPr>
+            <w:tcW w:w="988" w:type="dxa"/>
+            <w:hideMark/>
+          </w:tcPr>
+          <w:p>
+            <w:pPr>
+              <w:spacing w:before="100" w:beforeAutospacing="1" w:after="100" w:afterAutospacing="1"/>
+              <w:rPr>
+                <w:rFonts w:ascii="Times New Roman" w:eastAsia="Times New Roman" w:hAnsi="Times New Roman" w:cs="Times New Roman"/>
+                <w:sz w:val="24"/>
+                <w:szCs w:val="24"/>
+                <w:lang w:eastAsia="en-US"/>
+              </w:rPr>
+            </w:pPr>
+            <w:bookmarkStart w:id="1" w:name="_GoBack"/>
+            <w:bookmarkEnd w:id="1"/>
+            <w:r>
+              <w:rPr>
+                <w:rFonts w:ascii="Helvetica" w:eastAsia="Times New Roman" w:hAnsi="Helvetica" w:cs="Times New Roman"/>
+                <w:b/>
+                <w:bCs/>
+                <w:sz w:val="16"/>
+                <w:szCs w:val="16"/>
+                <w:lang w:eastAsia="en-US"/>
+              </w:rPr>
+              <w:t xml:space="preserve">G3:G0 </w:t>
+            </w:r>
+          </w:p>
+        </w:tc>
+        <w:tc>
+          <w:tcPr>
+            <w:tcW w:w="1701" w:type="dxa"/>
+            <w:hideMark/>
+          </w:tcPr>
+          <w:p>
+            <w:pPr>
+              <w:spacing w:before="100" w:beforeAutospacing="1" w:after="100" w:afterAutospacing="1"/>
+              <w:jc w:val="center"/>
+              <w:rPr>
+                <w:rFonts w:ascii="Times New Roman" w:eastAsia="Times New Roman" w:hAnsi="Times New Roman" w:cs="Times New Roman"/>
+                <w:sz w:val="24"/>
+                <w:szCs w:val="24"/>
+                <w:lang w:eastAsia="en-US"/>
+              </w:rPr>
+            </w:pPr>
+            <w:r>
+              <w:rPr>
+                <w:rFonts w:ascii="Helvetica" w:eastAsia="Times New Roman" w:hAnsi="Helvetica" w:cs="Times New Roman"/>
+                <w:b/>
+                <w:bCs/>
+                <w:sz w:val="16"/>
+                <w:szCs w:val="16"/>
+                <w:lang w:eastAsia="en-US"/>
+              </w:rPr>
+              <w:t>GAIN (V/V)</w:t>
+            </w:r>
+          </w:p>
+        </w:tc>
+        <w:tc>
+          <w:tcPr>
+            <w:tcW w:w="1701" w:type="dxa"/>
+            <w:hideMark/>
+          </w:tcPr>
+          <w:p>
+            <w:pPr>
+              <w:spacing w:before="100" w:beforeAutospacing="1" w:after="100" w:afterAutospacing="1"/>
+              <w:jc w:val="center"/>
+              <w:rPr>
+                <w:rFonts w:ascii="Times New Roman" w:eastAsia="Times New Roman" w:hAnsi="Times New Roman" w:cs="Times New Roman"/>
+                <w:sz w:val="24"/>
+                <w:szCs w:val="24"/>
+                <w:lang w:eastAsia="en-US"/>
+              </w:rPr>
+            </w:pPr>
+            <w:r>
+              <w:rPr>
+                <w:rFonts w:ascii="Helvetica" w:eastAsia="Times New Roman" w:hAnsi="Helvetica" w:cs="Times New Roman"/>
+                <w:b/>
+                <w:bCs/>
+                <w:sz w:val="16"/>
+                <w:szCs w:val="16"/>
+                <w:lang w:eastAsia="en-US"/>
+              </w:rPr>
+              <w:t>SLEW RATE (V/</w:t>
+            </w:r>
+            <w:proofErr w:type="spellStart"/>
+            <w:r>
+              <w:rPr>
+                <w:rFonts w:ascii="Helvetica" w:eastAsia="Times New Roman" w:hAnsi="Helvetica" w:cs="Times New Roman"/>
+                <w:b/>
+                <w:bCs/>
+                <w:sz w:val="16"/>
+                <w:szCs w:val="16"/>
+                <w:lang w:eastAsia="en-US"/>
+              </w:rPr>
+              <w:t>μs</w:t>
+            </w:r>
+            <w:proofErr w:type="spellEnd"/>
+            <w:r>
+              <w:rPr>
+                <w:rFonts w:ascii="Helvetica" w:eastAsia="Times New Roman" w:hAnsi="Helvetica" w:cs="Times New Roman"/>
+                <w:b/>
+                <w:bCs/>
+                <w:sz w:val="16"/>
+                <w:szCs w:val="16"/>
+                <w:lang w:eastAsia="en-US"/>
+              </w:rPr>
+              <w:t>)</w:t>
+            </w:r>
+          </w:p>
+        </w:tc>
+        <w:tc>
+          <w:tcPr>
+            <w:tcW w:w="2976" w:type="dxa"/>
+            <w:hideMark/>
+          </w:tcPr>
+          <w:p>
+            <w:pPr>
+              <w:spacing w:before="100" w:beforeAutospacing="1" w:after="100" w:afterAutospacing="1"/>
+              <w:jc w:val="center"/>
+              <w:rPr>
+                <w:rFonts w:ascii="Times New Roman" w:eastAsia="Times New Roman" w:hAnsi="Times New Roman" w:cs="Times New Roman"/>
+                <w:sz w:val="24"/>
+                <w:szCs w:val="24"/>
+                <w:lang w:eastAsia="en-US"/>
+              </w:rPr>
+            </w:pPr>
+            <w:r>
+              <w:rPr>
+                <w:rFonts w:ascii="Helvetica" w:eastAsia="Times New Roman" w:hAnsi="Helvetica" w:cs="Times New Roman"/>
+                <w:b/>
+                <w:bCs/>
+                <w:sz w:val="16"/>
+                <w:szCs w:val="16"/>
+                <w:lang w:eastAsia="en-US"/>
+              </w:rPr>
+              <w:t>SMALL-SIGNAL BANDWIDTH (MHz)</w:t>
+            </w:r>
+          </w:p>
+        </w:tc>
+      </w:tr>
+      <w:tr>
+        <w:tc>
+          <w:tcPr>
+            <w:tcW w:w="988" w:type="dxa"/>
+            <w:hideMark/>
+          </w:tcPr>
+          <w:p>
+            <w:pPr>
+              <w:spacing w:before="100" w:beforeAutospacing="1" w:after="100" w:afterAutospacing="1"/>
+              <w:rPr>
+                <w:rFonts w:ascii="Times New Roman" w:eastAsia="Times New Roman" w:hAnsi="Times New Roman" w:cs="Times New Roman"/>
+                <w:sz w:val="24"/>
+                <w:szCs w:val="24"/>
+                <w:lang w:eastAsia="en-US"/>
+              </w:rPr>
+            </w:pPr>
+            <w:r>
+              <w:rPr>
+                <w:rFonts w:ascii="Helvetica" w:eastAsia="Times New Roman" w:hAnsi="Helvetica" w:cs="Times New Roman"/>
+                <w:sz w:val="16"/>
+                <w:szCs w:val="16"/>
+                <w:lang w:eastAsia="en-US"/>
+              </w:rPr>
+              <w:t xml:space="preserve">0000 </w:t>
+            </w:r>
+          </w:p>
+        </w:tc>
+        <w:tc>
+          <w:tcPr>
+            <w:tcW w:w="1701" w:type="dxa"/>
+            <w:hideMark/>
+          </w:tcPr>
+          <w:p>
+            <w:pPr>
+              <w:spacing w:before="100" w:beforeAutospacing="1" w:after="100" w:afterAutospacing="1"/>
+              <w:jc w:val="center"/>
+              <w:rPr>
+                <w:rFonts w:ascii="Times New Roman" w:eastAsia="Times New Roman" w:hAnsi="Times New Roman" w:cs="Times New Roman"/>
+                <w:sz w:val="24"/>
+                <w:szCs w:val="24"/>
+                <w:lang w:eastAsia="en-US"/>
+              </w:rPr>
+            </w:pPr>
+            <w:r>
+              <w:rPr>
+                <w:rFonts w:ascii="Helvetica" w:eastAsia="Times New Roman" w:hAnsi="Helvetica" w:cs="Times New Roman"/>
+                <w:sz w:val="16"/>
+                <w:szCs w:val="16"/>
+                <w:lang w:eastAsia="en-US"/>
+              </w:rPr>
+              <w:t>1</w:t>
+            </w:r>
+          </w:p>
+        </w:tc>
+        <w:tc>
+          <w:tcPr>
+            <w:tcW w:w="1701" w:type="dxa"/>
+            <w:hideMark/>
+          </w:tcPr>
+          <w:p>
+            <w:pPr>
+              <w:spacing w:before="100" w:beforeAutospacing="1" w:after="100" w:afterAutospacing="1"/>
+              <w:jc w:val="center"/>
+              <w:rPr>
+                <w:rFonts w:ascii="Times New Roman" w:eastAsia="Times New Roman" w:hAnsi="Times New Roman" w:cs="Times New Roman"/>
+                <w:sz w:val="24"/>
+                <w:szCs w:val="24"/>
+                <w:lang w:eastAsia="en-US"/>
+              </w:rPr>
+            </w:pPr>
+            <w:r>
+              <w:rPr>
+                <w:rFonts w:ascii="Helvetica" w:eastAsia="Times New Roman" w:hAnsi="Helvetica" w:cs="Times New Roman"/>
+                <w:sz w:val="16"/>
+                <w:szCs w:val="16"/>
+                <w:lang w:eastAsia="en-US"/>
+              </w:rPr>
+              <w:t>2.90</w:t>
+            </w:r>
+          </w:p>
+        </w:tc>
+        <w:tc>
+          <w:tcPr>
+            <w:tcW w:w="2976" w:type="dxa"/>
+            <w:hideMark/>
+          </w:tcPr>
+          <w:p>
+            <w:pPr>
+              <w:spacing w:before="100" w:beforeAutospacing="1" w:after="100" w:afterAutospacing="1"/>
+              <w:jc w:val="center"/>
+              <w:rPr>
+                <w:rFonts w:ascii="Times New Roman" w:eastAsia="Times New Roman" w:hAnsi="Times New Roman" w:cs="Times New Roman"/>
+                <w:sz w:val="24"/>
+                <w:szCs w:val="24"/>
+                <w:lang w:eastAsia="en-US"/>
+              </w:rPr>
+            </w:pPr>
+            <w:r>
+              <w:rPr>
+                <w:rFonts w:ascii="Helvetica" w:eastAsia="Times New Roman" w:hAnsi="Helvetica" w:cs="Times New Roman"/>
+                <w:sz w:val="16"/>
+                <w:szCs w:val="16"/>
+                <w:lang w:eastAsia="en-US"/>
+              </w:rPr>
+              <w:t>2.15</w:t>
+            </w:r>
+          </w:p>
+        </w:tc>
+      </w:tr>
+      <w:tr>
+        <w:tc>
+          <w:tcPr>
+            <w:tcW w:w="988" w:type="dxa"/>
+            <w:hideMark/>
+          </w:tcPr>
+          <w:p>
+            <w:pPr>
+              <w:spacing w:before="100" w:beforeAutospacing="1" w:after="100" w:afterAutospacing="1"/>
+              <w:rPr>
+                <w:rFonts w:ascii="Times New Roman" w:eastAsia="Times New Roman" w:hAnsi="Times New Roman" w:cs="Times New Roman"/>
+                <w:sz w:val="24"/>
+                <w:szCs w:val="24"/>
+                <w:lang w:eastAsia="en-US"/>
+              </w:rPr>
+            </w:pPr>
+            <w:r>
+              <w:rPr>
+                <w:rFonts w:ascii="Helvetica" w:eastAsia="Times New Roman" w:hAnsi="Helvetica" w:cs="Times New Roman"/>
+                <w:sz w:val="16"/>
+                <w:szCs w:val="16"/>
+                <w:lang w:eastAsia="en-US"/>
+              </w:rPr>
+              <w:t xml:space="preserve">0001 </w:t>
+            </w:r>
+          </w:p>
+        </w:tc>
+        <w:tc>
+          <w:tcPr>
+            <w:tcW w:w="1701" w:type="dxa"/>
+            <w:hideMark/>
+          </w:tcPr>
+          <w:p>
+            <w:pPr>
+              <w:spacing w:before="100" w:beforeAutospacing="1" w:after="100" w:afterAutospacing="1"/>
+              <w:jc w:val="center"/>
+              <w:rPr>
+                <w:rFonts w:ascii="Times New Roman" w:eastAsia="Times New Roman" w:hAnsi="Times New Roman" w:cs="Times New Roman"/>
+                <w:sz w:val="24"/>
+                <w:szCs w:val="24"/>
+                <w:lang w:eastAsia="en-US"/>
+              </w:rPr>
+            </w:pPr>
+            <w:r>
+              <w:rPr>
+                <w:rFonts w:ascii="Helvetica" w:eastAsia="Times New Roman" w:hAnsi="Helvetica" w:cs="Times New Roman"/>
+                <w:sz w:val="16"/>
+                <w:szCs w:val="16"/>
+                <w:lang w:eastAsia="en-US"/>
+              </w:rPr>
+              <w:t>10</w:t>
+            </w:r>
+          </w:p>
+        </w:tc>
+        <w:tc>
+          <w:tcPr>
+            <w:tcW w:w="1701" w:type="dxa"/>
+            <w:hideMark/>
+          </w:tcPr>
+          <w:p>
+            <w:pPr>
+              <w:spacing w:before="100" w:beforeAutospacing="1" w:after="100" w:afterAutospacing="1"/>
+              <w:jc w:val="center"/>
+              <w:rPr>
+                <w:rFonts w:ascii="Times New Roman" w:eastAsia="Times New Roman" w:hAnsi="Times New Roman" w:cs="Times New Roman"/>
+                <w:sz w:val="24"/>
+                <w:szCs w:val="24"/>
+                <w:lang w:eastAsia="en-US"/>
+              </w:rPr>
+            </w:pPr>
+            <w:r>
+              <w:rPr>
+                <w:rFonts w:ascii="Helvetica" w:eastAsia="Times New Roman" w:hAnsi="Helvetica" w:cs="Times New Roman"/>
+                <w:sz w:val="16"/>
+                <w:szCs w:val="16"/>
+                <w:lang w:eastAsia="en-US"/>
+              </w:rPr>
+              <w:t>8.99</w:t>
+            </w:r>
+          </w:p>
+        </w:tc>
+        <w:tc>
+          <w:tcPr>
+            <w:tcW w:w="2976" w:type="dxa"/>
+            <w:hideMark/>
+          </w:tcPr>
+          <w:p>
+            <w:pPr>
+              <w:spacing w:before="100" w:beforeAutospacing="1" w:after="100" w:afterAutospacing="1"/>
+              <w:jc w:val="center"/>
+              <w:rPr>
+                <w:rFonts w:ascii="Times New Roman" w:eastAsia="Times New Roman" w:hAnsi="Times New Roman" w:cs="Times New Roman"/>
+                <w:sz w:val="24"/>
+                <w:szCs w:val="24"/>
+                <w:lang w:eastAsia="en-US"/>
+              </w:rPr>
+            </w:pPr>
+            <w:r>
+              <w:rPr>
+                <w:rFonts w:ascii="Helvetica" w:eastAsia="Times New Roman" w:hAnsi="Helvetica" w:cs="Times New Roman"/>
+                <w:sz w:val="16"/>
+                <w:szCs w:val="16"/>
+                <w:lang w:eastAsia="en-US"/>
+              </w:rPr>
+              <w:t>2.40</w:t>
+            </w:r>
+          </w:p>
+        </w:tc>
+      </w:tr>
+      <w:tr>
+        <w:tc>
+          <w:tcPr>
+            <w:tcW w:w="988" w:type="dxa"/>
+            <w:hideMark/>
+          </w:tcPr>
+          <w:p>
+            <w:pPr>
+              <w:spacing w:before="100" w:beforeAutospacing="1" w:after="100" w:afterAutospacing="1"/>
+              <w:rPr>
+                <w:rFonts w:ascii="Times New Roman" w:eastAsia="Times New Roman" w:hAnsi="Times New Roman" w:cs="Times New Roman"/>
+                <w:sz w:val="24"/>
+                <w:szCs w:val="24"/>
+                <w:lang w:eastAsia="en-US"/>
+              </w:rPr>
+            </w:pPr>
+            <w:r>
+              <w:rPr>
+                <w:rFonts w:ascii="Helvetica" w:eastAsia="Times New Roman" w:hAnsi="Helvetica" w:cs="Times New Roman"/>
+                <w:sz w:val="16"/>
+                <w:szCs w:val="16"/>
+                <w:lang w:eastAsia="en-US"/>
+              </w:rPr>
+              <w:t xml:space="preserve">0010 </w:t>
+            </w:r>
+          </w:p>
+        </w:tc>
+        <w:tc>
+          <w:tcPr>
+            <w:tcW w:w="1701" w:type="dxa"/>
+            <w:hideMark/>
+          </w:tcPr>
+          <w:p>
+            <w:pPr>
+              <w:spacing w:before="100" w:beforeAutospacing="1" w:after="100" w:afterAutospacing="1"/>
+              <w:jc w:val="center"/>
+              <w:rPr>
+                <w:rFonts w:ascii="Times New Roman" w:eastAsia="Times New Roman" w:hAnsi="Times New Roman" w:cs="Times New Roman"/>
+                <w:sz w:val="24"/>
+                <w:szCs w:val="24"/>
+                <w:lang w:eastAsia="en-US"/>
+              </w:rPr>
+            </w:pPr>
+            <w:r>
+              <w:rPr>
+                <w:rFonts w:ascii="Helvetica" w:eastAsia="Times New Roman" w:hAnsi="Helvetica" w:cs="Times New Roman"/>
+                <w:sz w:val="16"/>
+                <w:szCs w:val="16"/>
+                <w:lang w:eastAsia="en-US"/>
+              </w:rPr>
+              <w:t>20</w:t>
+            </w:r>
+          </w:p>
+        </w:tc>
+        <w:tc>
+          <w:tcPr>
+            <w:tcW w:w="1701" w:type="dxa"/>
+            <w:hideMark/>
+          </w:tcPr>
+          <w:p>
+            <w:pPr>
+              <w:spacing w:before="100" w:beforeAutospacing="1" w:after="100" w:afterAutospacing="1"/>
+              <w:jc w:val="center"/>
+              <w:rPr>
+                <w:rFonts w:ascii="Times New Roman" w:eastAsia="Times New Roman" w:hAnsi="Times New Roman" w:cs="Times New Roman"/>
+                <w:sz w:val="24"/>
+                <w:szCs w:val="24"/>
+                <w:lang w:eastAsia="en-US"/>
+              </w:rPr>
+            </w:pPr>
+            <w:r>
+              <w:rPr>
+                <w:rFonts w:ascii="Helvetica" w:eastAsia="Times New Roman" w:hAnsi="Helvetica" w:cs="Times New Roman"/>
+                <w:sz w:val="16"/>
+                <w:szCs w:val="16"/>
+                <w:lang w:eastAsia="en-US"/>
+              </w:rPr>
+              <w:t>8.70</w:t>
+            </w:r>
+          </w:p>
+        </w:tc>
+        <w:tc>
+          <w:tcPr>
+            <w:tcW w:w="2976" w:type="dxa"/>
+            <w:hideMark/>
+          </w:tcPr>
+          <w:p>
+            <w:pPr>
+              <w:spacing w:before="100" w:beforeAutospacing="1" w:after="100" w:afterAutospacing="1"/>
+              <w:jc w:val="center"/>
+              <w:rPr>
+                <w:rFonts w:ascii="Times New Roman" w:eastAsia="Times New Roman" w:hAnsi="Times New Roman" w:cs="Times New Roman"/>
+                <w:sz w:val="24"/>
+                <w:szCs w:val="24"/>
+                <w:lang w:eastAsia="en-US"/>
+              </w:rPr>
+            </w:pPr>
+            <w:r>
+              <w:rPr>
+                <w:rFonts w:ascii="Helvetica" w:eastAsia="Times New Roman" w:hAnsi="Helvetica" w:cs="Times New Roman"/>
+                <w:sz w:val="16"/>
+                <w:szCs w:val="16"/>
+                <w:lang w:eastAsia="en-US"/>
+              </w:rPr>
+              <w:t>1.95</w:t>
+            </w:r>
+          </w:p>
+        </w:tc>
+      </w:tr>
+      <w:tr>
+        <w:tc>
+          <w:tcPr>
+            <w:tcW w:w="988" w:type="dxa"/>
+            <w:hideMark/>
+          </w:tcPr>
+          <w:p>
+            <w:pPr>
+              <w:spacing w:before="100" w:beforeAutospacing="1" w:after="100" w:afterAutospacing="1"/>
+              <w:rPr>
+                <w:rFonts w:ascii="Times New Roman" w:eastAsia="Times New Roman" w:hAnsi="Times New Roman" w:cs="Times New Roman"/>
+                <w:sz w:val="24"/>
+                <w:szCs w:val="24"/>
+                <w:lang w:eastAsia="en-US"/>
+              </w:rPr>
+            </w:pPr>
+            <w:r>
+              <w:rPr>
+                <w:rFonts w:ascii="Helvetica" w:eastAsia="Times New Roman" w:hAnsi="Helvetica" w:cs="Times New Roman"/>
+                <w:sz w:val="16"/>
+                <w:szCs w:val="16"/>
+                <w:lang w:eastAsia="en-US"/>
+              </w:rPr>
+              <w:t xml:space="preserve">0011 </w:t>
+            </w:r>
+          </w:p>
+        </w:tc>
+        <w:tc>
+          <w:tcPr>
+            <w:tcW w:w="1701" w:type="dxa"/>
+            <w:hideMark/>
+          </w:tcPr>
+          <w:p>
+            <w:pPr>
+              <w:spacing w:before="100" w:beforeAutospacing="1" w:after="100" w:afterAutospacing="1"/>
+              <w:jc w:val="center"/>
+              <w:rPr>
+                <w:rFonts w:ascii="Times New Roman" w:eastAsia="Times New Roman" w:hAnsi="Times New Roman" w:cs="Times New Roman"/>
+                <w:sz w:val="24"/>
+                <w:szCs w:val="24"/>
+                <w:lang w:eastAsia="en-US"/>
+              </w:rPr>
+            </w:pPr>
+            <w:r>
+              <w:rPr>
+                <w:rFonts w:ascii="Helvetica" w:eastAsia="Times New Roman" w:hAnsi="Helvetica" w:cs="Times New Roman"/>
+                <w:sz w:val="16"/>
+                <w:szCs w:val="16"/>
+                <w:lang w:eastAsia="en-US"/>
+              </w:rPr>
+              <w:t>30</w:t>
+            </w:r>
+          </w:p>
+        </w:tc>
+        <w:tc>
+          <w:tcPr>
+            <w:tcW w:w="1701" w:type="dxa"/>
+            <w:hideMark/>
+          </w:tcPr>
+          <w:p>
+            <w:pPr>
+              <w:spacing w:before="100" w:beforeAutospacing="1" w:after="100" w:afterAutospacing="1"/>
+              <w:jc w:val="center"/>
+              <w:rPr>
+                <w:rFonts w:ascii="Times New Roman" w:eastAsia="Times New Roman" w:hAnsi="Times New Roman" w:cs="Times New Roman"/>
+                <w:sz w:val="24"/>
+                <w:szCs w:val="24"/>
+                <w:lang w:eastAsia="en-US"/>
+              </w:rPr>
+            </w:pPr>
+            <w:r>
+              <w:rPr>
+                <w:rFonts w:ascii="Helvetica" w:eastAsia="Times New Roman" w:hAnsi="Helvetica" w:cs="Times New Roman"/>
+                <w:sz w:val="16"/>
+                <w:szCs w:val="16"/>
+                <w:lang w:eastAsia="en-US"/>
+              </w:rPr>
+              <w:t>12.80</w:t>
+            </w:r>
+          </w:p>
+        </w:tc>
+        <w:tc>
+          <w:tcPr>
+            <w:tcW w:w="2976" w:type="dxa"/>
+            <w:hideMark/>
+          </w:tcPr>
+          <w:p>
+            <w:pPr>
+              <w:spacing w:before="100" w:beforeAutospacing="1" w:after="100" w:afterAutospacing="1"/>
+              <w:jc w:val="center"/>
+              <w:rPr>
+                <w:rFonts w:ascii="Times New Roman" w:eastAsia="Times New Roman" w:hAnsi="Times New Roman" w:cs="Times New Roman"/>
+                <w:sz w:val="24"/>
+                <w:szCs w:val="24"/>
+                <w:lang w:eastAsia="en-US"/>
+              </w:rPr>
+            </w:pPr>
+            <w:r>
+              <w:rPr>
+                <w:rFonts w:ascii="Helvetica" w:eastAsia="Times New Roman" w:hAnsi="Helvetica" w:cs="Times New Roman"/>
+                <w:sz w:val="16"/>
+                <w:szCs w:val="16"/>
+                <w:lang w:eastAsia="en-US"/>
+              </w:rPr>
+              <w:t>3.40</w:t>
+            </w:r>
+          </w:p>
+        </w:tc>
+      </w:tr>
+      <w:tr>
+        <w:tc>
+          <w:tcPr>
+            <w:tcW w:w="988" w:type="dxa"/>
+            <w:hideMark/>
+          </w:tcPr>
+          <w:p>
+            <w:pPr>
+              <w:spacing w:before="100" w:beforeAutospacing="1" w:after="100" w:afterAutospacing="1"/>
+              <w:rPr>
+                <w:rFonts w:ascii="Times New Roman" w:eastAsia="Times New Roman" w:hAnsi="Times New Roman" w:cs="Times New Roman"/>
+                <w:sz w:val="24"/>
+                <w:szCs w:val="24"/>
+                <w:lang w:eastAsia="en-US"/>
+              </w:rPr>
+            </w:pPr>
+            <w:r>
+              <w:rPr>
+                <w:rFonts w:ascii="Helvetica" w:eastAsia="Times New Roman" w:hAnsi="Helvetica" w:cs="Times New Roman"/>
+                <w:sz w:val="16"/>
+                <w:szCs w:val="16"/>
+                <w:lang w:eastAsia="en-US"/>
+              </w:rPr>
+              <w:t xml:space="preserve">0100 </w:t>
+            </w:r>
+          </w:p>
+        </w:tc>
+        <w:tc>
+          <w:tcPr>
+            <w:tcW w:w="1701" w:type="dxa"/>
+            <w:hideMark/>
+          </w:tcPr>
+          <w:p>
+            <w:pPr>
+              <w:spacing w:before="100" w:beforeAutospacing="1" w:after="100" w:afterAutospacing="1"/>
+              <w:jc w:val="center"/>
+              <w:rPr>
+                <w:rFonts w:ascii="Times New Roman" w:eastAsia="Times New Roman" w:hAnsi="Times New Roman" w:cs="Times New Roman"/>
+                <w:sz w:val="24"/>
+                <w:szCs w:val="24"/>
+                <w:lang w:eastAsia="en-US"/>
+              </w:rPr>
+            </w:pPr>
+            <w:r>
+              <w:rPr>
+                <w:rFonts w:ascii="Helvetica" w:eastAsia="Times New Roman" w:hAnsi="Helvetica" w:cs="Times New Roman"/>
+                <w:sz w:val="16"/>
+                <w:szCs w:val="16"/>
+                <w:lang w:eastAsia="en-US"/>
+              </w:rPr>
+              <w:t>40</w:t>
+            </w:r>
+          </w:p>
+        </w:tc>
+        <w:tc>
+          <w:tcPr>
+            <w:tcW w:w="1701" w:type="dxa"/>
+            <w:hideMark/>
+          </w:tcPr>
+          <w:p>
+            <w:pPr>
+              <w:spacing w:before="100" w:beforeAutospacing="1" w:after="100" w:afterAutospacing="1"/>
+              <w:jc w:val="center"/>
+              <w:rPr>
+                <w:rFonts w:ascii="Times New Roman" w:eastAsia="Times New Roman" w:hAnsi="Times New Roman" w:cs="Times New Roman"/>
+                <w:sz w:val="24"/>
+                <w:szCs w:val="24"/>
+                <w:lang w:eastAsia="en-US"/>
+              </w:rPr>
+            </w:pPr>
+            <w:r>
+              <w:rPr>
+                <w:rFonts w:ascii="Helvetica" w:eastAsia="Times New Roman" w:hAnsi="Helvetica" w:cs="Times New Roman"/>
+                <w:sz w:val="16"/>
+                <w:szCs w:val="16"/>
+                <w:lang w:eastAsia="en-US"/>
+              </w:rPr>
+              <w:t>12.50</w:t>
+            </w:r>
+          </w:p>
+        </w:tc>
+        <w:tc>
+          <w:tcPr>
+            <w:tcW w:w="2976" w:type="dxa"/>
+            <w:hideMark/>
+          </w:tcPr>
+          <w:p>
+            <w:pPr>
+              <w:spacing w:before="100" w:beforeAutospacing="1" w:after="100" w:afterAutospacing="1"/>
+              <w:jc w:val="center"/>
+              <w:rPr>
+                <w:rFonts w:ascii="Times New Roman" w:eastAsia="Times New Roman" w:hAnsi="Times New Roman" w:cs="Times New Roman"/>
+                <w:sz w:val="24"/>
+                <w:szCs w:val="24"/>
+                <w:lang w:eastAsia="en-US"/>
+              </w:rPr>
+            </w:pPr>
+            <w:r>
+              <w:rPr>
+                <w:rFonts w:ascii="Helvetica" w:eastAsia="Times New Roman" w:hAnsi="Helvetica" w:cs="Times New Roman"/>
+                <w:sz w:val="16"/>
+                <w:szCs w:val="16"/>
+                <w:lang w:eastAsia="en-US"/>
+              </w:rPr>
+              <w:t>2.15</w:t>
+            </w:r>
+          </w:p>
+        </w:tc>
+      </w:tr>
+      <w:tr>
+        <w:tc>
+          <w:tcPr>
+            <w:tcW w:w="988" w:type="dxa"/>
+            <w:hideMark/>
+          </w:tcPr>
+          <w:p>
+            <w:pPr>
+              <w:spacing w:before="100" w:beforeAutospacing="1" w:after="100" w:afterAutospacing="1"/>
+              <w:rPr>
+                <w:rFonts w:ascii="Times New Roman" w:eastAsia="Times New Roman" w:hAnsi="Times New Roman" w:cs="Times New Roman"/>
+                <w:sz w:val="24"/>
+                <w:szCs w:val="24"/>
+                <w:lang w:eastAsia="en-US"/>
+              </w:rPr>
+            </w:pPr>
+            <w:r>
+              <w:rPr>
+                <w:rFonts w:ascii="Helvetica" w:eastAsia="Times New Roman" w:hAnsi="Helvetica" w:cs="Times New Roman"/>
+                <w:sz w:val="16"/>
+                <w:szCs w:val="16"/>
+                <w:lang w:eastAsia="en-US"/>
+              </w:rPr>
+              <w:t xml:space="preserve">0101 </w:t>
+            </w:r>
+          </w:p>
+        </w:tc>
+        <w:tc>
+          <w:tcPr>
+            <w:tcW w:w="1701" w:type="dxa"/>
+            <w:hideMark/>
+          </w:tcPr>
+          <w:p>
+            <w:pPr>
+              <w:spacing w:before="100" w:beforeAutospacing="1" w:after="100" w:afterAutospacing="1"/>
+              <w:jc w:val="center"/>
+              <w:rPr>
+                <w:rFonts w:ascii="Times New Roman" w:eastAsia="Times New Roman" w:hAnsi="Times New Roman" w:cs="Times New Roman"/>
+                <w:sz w:val="24"/>
+                <w:szCs w:val="24"/>
+                <w:lang w:eastAsia="en-US"/>
+              </w:rPr>
+            </w:pPr>
+            <w:r>
+              <w:rPr>
+                <w:rFonts w:ascii="Helvetica" w:eastAsia="Times New Roman" w:hAnsi="Helvetica" w:cs="Times New Roman"/>
+                <w:sz w:val="16"/>
+                <w:szCs w:val="16"/>
+                <w:lang w:eastAsia="en-US"/>
+              </w:rPr>
+              <w:t>60</w:t>
+            </w:r>
+          </w:p>
+        </w:tc>
+        <w:tc>
+          <w:tcPr>
+            <w:tcW w:w="1701" w:type="dxa"/>
+            <w:hideMark/>
+          </w:tcPr>
+          <w:p>
+            <w:pPr>
+              <w:spacing w:before="100" w:beforeAutospacing="1" w:after="100" w:afterAutospacing="1"/>
+              <w:jc w:val="center"/>
+              <w:rPr>
+                <w:rFonts w:ascii="Times New Roman" w:eastAsia="Times New Roman" w:hAnsi="Times New Roman" w:cs="Times New Roman"/>
+                <w:sz w:val="24"/>
+                <w:szCs w:val="24"/>
+                <w:lang w:eastAsia="en-US"/>
+              </w:rPr>
+            </w:pPr>
+            <w:r>
+              <w:rPr>
+                <w:rFonts w:ascii="Helvetica" w:eastAsia="Times New Roman" w:hAnsi="Helvetica" w:cs="Times New Roman"/>
+                <w:sz w:val="16"/>
+                <w:szCs w:val="16"/>
+                <w:lang w:eastAsia="en-US"/>
+              </w:rPr>
+              <w:t>13.31</w:t>
+            </w:r>
+          </w:p>
+        </w:tc>
+        <w:tc>
+          <w:tcPr>
+            <w:tcW w:w="2976" w:type="dxa"/>
+            <w:hideMark/>
+          </w:tcPr>
+          <w:p>
+            <w:pPr>
+              <w:spacing w:before="100" w:beforeAutospacing="1" w:after="100" w:afterAutospacing="1"/>
+              <w:jc w:val="center"/>
+              <w:rPr>
+                <w:rFonts w:ascii="Times New Roman" w:eastAsia="Times New Roman" w:hAnsi="Times New Roman" w:cs="Times New Roman"/>
+                <w:sz w:val="24"/>
+                <w:szCs w:val="24"/>
+                <w:lang w:eastAsia="en-US"/>
+              </w:rPr>
+            </w:pPr>
+            <w:r>
+              <w:rPr>
+                <w:rFonts w:ascii="Helvetica" w:eastAsia="Times New Roman" w:hAnsi="Helvetica" w:cs="Times New Roman"/>
+                <w:sz w:val="16"/>
+                <w:szCs w:val="16"/>
+                <w:lang w:eastAsia="en-US"/>
+              </w:rPr>
+              <w:t>2.60</w:t>
+            </w:r>
+          </w:p>
+        </w:tc>
+      </w:tr>
+      <w:tr>
+        <w:tc>
+          <w:tcPr>
+            <w:tcW w:w="988" w:type="dxa"/>
+            <w:hideMark/>
+          </w:tcPr>
+          <w:p>
+            <w:pPr>
+              <w:spacing w:before="100" w:beforeAutospacing="1" w:after="100" w:afterAutospacing="1"/>
+              <w:rPr>
+                <w:rFonts w:ascii="Times New Roman" w:eastAsia="Times New Roman" w:hAnsi="Times New Roman" w:cs="Times New Roman"/>
+                <w:sz w:val="24"/>
+                <w:szCs w:val="24"/>
+                <w:lang w:eastAsia="en-US"/>
+              </w:rPr>
+            </w:pPr>
+            <w:r>
+              <w:rPr>
+                <w:rFonts w:ascii="Helvetica" w:eastAsia="Times New Roman" w:hAnsi="Helvetica" w:cs="Times New Roman"/>
+                <w:sz w:val="16"/>
+                <w:szCs w:val="16"/>
+                <w:lang w:eastAsia="en-US"/>
+              </w:rPr>
+              <w:t xml:space="preserve">0110 </w:t>
+            </w:r>
+          </w:p>
+        </w:tc>
+        <w:tc>
+          <w:tcPr>
+            <w:tcW w:w="1701" w:type="dxa"/>
+            <w:hideMark/>
+          </w:tcPr>
+          <w:p>
+            <w:pPr>
+              <w:spacing w:before="100" w:beforeAutospacing="1" w:after="100" w:afterAutospacing="1"/>
+              <w:jc w:val="center"/>
+              <w:rPr>
+                <w:rFonts w:ascii="Times New Roman" w:eastAsia="Times New Roman" w:hAnsi="Times New Roman" w:cs="Times New Roman"/>
+                <w:sz w:val="24"/>
+                <w:szCs w:val="24"/>
+                <w:lang w:eastAsia="en-US"/>
+              </w:rPr>
+            </w:pPr>
+            <w:r>
+              <w:rPr>
+                <w:rFonts w:ascii="Helvetica" w:eastAsia="Times New Roman" w:hAnsi="Helvetica" w:cs="Times New Roman"/>
+                <w:sz w:val="16"/>
+                <w:szCs w:val="16"/>
+                <w:lang w:eastAsia="en-US"/>
+              </w:rPr>
+              <w:t>80</w:t>
+            </w:r>
+          </w:p>
+        </w:tc>
+        <w:tc>
+          <w:tcPr>
+            <w:tcW w:w="1701" w:type="dxa"/>
+            <w:hideMark/>
+          </w:tcPr>
+          <w:p>
+            <w:pPr>
+              <w:spacing w:before="100" w:beforeAutospacing="1" w:after="100" w:afterAutospacing="1"/>
+              <w:jc w:val="center"/>
+              <w:rPr>
+                <w:rFonts w:ascii="Times New Roman" w:eastAsia="Times New Roman" w:hAnsi="Times New Roman" w:cs="Times New Roman"/>
+                <w:sz w:val="24"/>
+                <w:szCs w:val="24"/>
+                <w:lang w:eastAsia="en-US"/>
+              </w:rPr>
+            </w:pPr>
+            <w:r>
+              <w:rPr>
+                <w:rFonts w:ascii="Helvetica" w:eastAsia="Times New Roman" w:hAnsi="Helvetica" w:cs="Times New Roman"/>
+                <w:sz w:val="16"/>
+                <w:szCs w:val="16"/>
+                <w:lang w:eastAsia="en-US"/>
+              </w:rPr>
+              <w:t>12.15</w:t>
+            </w:r>
+          </w:p>
+        </w:tc>
+        <w:tc>
+          <w:tcPr>
+            <w:tcW w:w="2976" w:type="dxa"/>
+            <w:hideMark/>
+          </w:tcPr>
+          <w:p>
+            <w:pPr>
+              <w:spacing w:before="100" w:beforeAutospacing="1" w:after="100" w:afterAutospacing="1"/>
+              <w:jc w:val="center"/>
+              <w:rPr>
+                <w:rFonts w:ascii="Times New Roman" w:eastAsia="Times New Roman" w:hAnsi="Times New Roman" w:cs="Times New Roman"/>
+                <w:sz w:val="24"/>
+                <w:szCs w:val="24"/>
+                <w:lang w:eastAsia="en-US"/>
+              </w:rPr>
+            </w:pPr>
+            <w:r>
+              <w:rPr>
+                <w:rFonts w:ascii="Helvetica" w:eastAsia="Times New Roman" w:hAnsi="Helvetica" w:cs="Times New Roman"/>
+                <w:sz w:val="16"/>
+                <w:szCs w:val="16"/>
+                <w:lang w:eastAsia="en-US"/>
+              </w:rPr>
+              <w:t>1.91</w:t>
+            </w:r>
+          </w:p>
+        </w:tc>
+      </w:tr>
+      <w:tr>
+        <w:tc>
+          <w:tcPr>
+            <w:tcW w:w="988" w:type="dxa"/>
+            <w:hideMark/>
+          </w:tcPr>
+          <w:p>
+            <w:pPr>
+              <w:spacing w:before="100" w:beforeAutospacing="1" w:after="100" w:afterAutospacing="1"/>
+              <w:rPr>
+                <w:rFonts w:ascii="Times New Roman" w:eastAsia="Times New Roman" w:hAnsi="Times New Roman" w:cs="Times New Roman"/>
+                <w:sz w:val="24"/>
+                <w:szCs w:val="24"/>
+                <w:lang w:eastAsia="en-US"/>
+              </w:rPr>
+            </w:pPr>
+            <w:r>
+              <w:rPr>
+                <w:rFonts w:ascii="Helvetica" w:eastAsia="Times New Roman" w:hAnsi="Helvetica" w:cs="Times New Roman"/>
+                <w:sz w:val="16"/>
+                <w:szCs w:val="16"/>
+                <w:lang w:eastAsia="en-US"/>
+              </w:rPr>
+              <w:t xml:space="preserve">0111 </w:t>
+            </w:r>
+          </w:p>
+        </w:tc>
+        <w:tc>
+          <w:tcPr>
+            <w:tcW w:w="1701" w:type="dxa"/>
+            <w:hideMark/>
+          </w:tcPr>
+          <w:p>
+            <w:pPr>
+              <w:spacing w:before="100" w:beforeAutospacing="1" w:after="100" w:afterAutospacing="1"/>
+              <w:jc w:val="center"/>
+              <w:rPr>
+                <w:rFonts w:ascii="Times New Roman" w:eastAsia="Times New Roman" w:hAnsi="Times New Roman" w:cs="Times New Roman"/>
+                <w:sz w:val="24"/>
+                <w:szCs w:val="24"/>
+                <w:lang w:eastAsia="en-US"/>
+              </w:rPr>
+            </w:pPr>
+            <w:r>
+              <w:rPr>
+                <w:rFonts w:ascii="Helvetica" w:eastAsia="Times New Roman" w:hAnsi="Helvetica" w:cs="Times New Roman"/>
+                <w:sz w:val="16"/>
+                <w:szCs w:val="16"/>
+                <w:lang w:eastAsia="en-US"/>
+              </w:rPr>
+              <w:t>120</w:t>
+            </w:r>
+          </w:p>
+        </w:tc>
+        <w:tc>
+          <w:tcPr>
+            <w:tcW w:w="1701" w:type="dxa"/>
+            <w:hideMark/>
+          </w:tcPr>
+          <w:p>
+            <w:pPr>
+              <w:spacing w:before="100" w:beforeAutospacing="1" w:after="100" w:afterAutospacing="1"/>
+              <w:jc w:val="center"/>
+              <w:rPr>
+                <w:rFonts w:ascii="Times New Roman" w:eastAsia="Times New Roman" w:hAnsi="Times New Roman" w:cs="Times New Roman"/>
+                <w:sz w:val="24"/>
+                <w:szCs w:val="24"/>
+                <w:lang w:eastAsia="en-US"/>
+              </w:rPr>
+            </w:pPr>
+            <w:r>
+              <w:rPr>
+                <w:rFonts w:ascii="Helvetica" w:eastAsia="Times New Roman" w:hAnsi="Helvetica" w:cs="Times New Roman"/>
+                <w:sz w:val="16"/>
+                <w:szCs w:val="16"/>
+                <w:lang w:eastAsia="en-US"/>
+              </w:rPr>
+              <w:t>18.53</w:t>
+            </w:r>
+          </w:p>
+        </w:tc>
+        <w:tc>
+          <w:tcPr>
+            <w:tcW w:w="2976" w:type="dxa"/>
+            <w:hideMark/>
+          </w:tcPr>
+          <w:p>
+            <w:pPr>
+              <w:spacing w:before="100" w:beforeAutospacing="1" w:after="100" w:afterAutospacing="1"/>
+              <w:jc w:val="center"/>
+              <w:rPr>
+                <w:rFonts w:ascii="Times New Roman" w:eastAsia="Times New Roman" w:hAnsi="Times New Roman" w:cs="Times New Roman"/>
+                <w:sz w:val="24"/>
+                <w:szCs w:val="24"/>
+                <w:lang w:eastAsia="en-US"/>
+              </w:rPr>
+            </w:pPr>
+            <w:r>
+              <w:rPr>
+                <w:rFonts w:ascii="Helvetica" w:eastAsia="Times New Roman" w:hAnsi="Helvetica" w:cs="Times New Roman"/>
+                <w:sz w:val="16"/>
+                <w:szCs w:val="16"/>
+                <w:lang w:eastAsia="en-US"/>
+              </w:rPr>
+              <w:t>2.30</w:t>
+            </w:r>
+          </w:p>
+        </w:tc>
+      </w:tr>
+      <w:tr>
+        <w:tc>
+          <w:tcPr>
+            <w:tcW w:w="988" w:type="dxa"/>
+            <w:hideMark/>
+          </w:tcPr>
+          <w:p>
+            <w:pPr>
+              <w:spacing w:before="100" w:beforeAutospacing="1" w:after="100" w:afterAutospacing="1"/>
+              <w:rPr>
+                <w:rFonts w:ascii="Times New Roman" w:eastAsia="Times New Roman" w:hAnsi="Times New Roman" w:cs="Times New Roman"/>
+                <w:sz w:val="24"/>
+                <w:szCs w:val="24"/>
+                <w:lang w:eastAsia="en-US"/>
+              </w:rPr>
+            </w:pPr>
+            <w:r>
+              <w:rPr>
+                <w:rFonts w:ascii="Helvetica" w:eastAsia="Times New Roman" w:hAnsi="Helvetica" w:cs="Times New Roman"/>
+                <w:sz w:val="16"/>
+                <w:szCs w:val="16"/>
+                <w:lang w:eastAsia="en-US"/>
+              </w:rPr>
+              <w:t xml:space="preserve">1000 </w:t>
+            </w:r>
+          </w:p>
+        </w:tc>
+        <w:tc>
+          <w:tcPr>
+            <w:tcW w:w="1701" w:type="dxa"/>
+            <w:hideMark/>
+          </w:tcPr>
+          <w:p>
+            <w:pPr>
+              <w:spacing w:before="100" w:beforeAutospacing="1" w:after="100" w:afterAutospacing="1"/>
+              <w:jc w:val="center"/>
+              <w:rPr>
+                <w:rFonts w:ascii="Times New Roman" w:eastAsia="Times New Roman" w:hAnsi="Times New Roman" w:cs="Times New Roman"/>
+                <w:sz w:val="24"/>
+                <w:szCs w:val="24"/>
+                <w:lang w:eastAsia="en-US"/>
+              </w:rPr>
+            </w:pPr>
+            <w:r>
+              <w:rPr>
+                <w:rFonts w:ascii="Helvetica" w:eastAsia="Times New Roman" w:hAnsi="Helvetica" w:cs="Times New Roman"/>
+                <w:sz w:val="16"/>
+                <w:szCs w:val="16"/>
+                <w:lang w:eastAsia="en-US"/>
+              </w:rPr>
+              <w:t>157</w:t>
+            </w:r>
+          </w:p>
+        </w:tc>
+        <w:tc>
+          <w:tcPr>
+            <w:tcW w:w="1701" w:type="dxa"/>
+            <w:hideMark/>
+          </w:tcPr>
+          <w:p>
+            <w:pPr>
+              <w:spacing w:before="100" w:beforeAutospacing="1" w:after="100" w:afterAutospacing="1"/>
+              <w:jc w:val="center"/>
+              <w:rPr>
+                <w:rFonts w:ascii="Times New Roman" w:eastAsia="Times New Roman" w:hAnsi="Times New Roman" w:cs="Times New Roman"/>
+                <w:sz w:val="24"/>
+                <w:szCs w:val="24"/>
+                <w:lang w:eastAsia="en-US"/>
+              </w:rPr>
+            </w:pPr>
+            <w:r>
+              <w:rPr>
+                <w:rFonts w:ascii="Helvetica" w:eastAsia="Times New Roman" w:hAnsi="Helvetica" w:cs="Times New Roman"/>
+                <w:sz w:val="16"/>
+                <w:szCs w:val="16"/>
+                <w:lang w:eastAsia="en-US"/>
+              </w:rPr>
+              <w:t>16.49</w:t>
+            </w:r>
+          </w:p>
+        </w:tc>
+        <w:tc>
+          <w:tcPr>
+            <w:tcW w:w="2976" w:type="dxa"/>
+            <w:hideMark/>
+          </w:tcPr>
+          <w:p>
+            <w:pPr>
+              <w:spacing w:before="100" w:beforeAutospacing="1" w:after="100" w:afterAutospacing="1"/>
+              <w:jc w:val="center"/>
+              <w:rPr>
+                <w:rFonts w:ascii="Times New Roman" w:eastAsia="Times New Roman" w:hAnsi="Times New Roman" w:cs="Times New Roman"/>
+                <w:sz w:val="24"/>
+                <w:szCs w:val="24"/>
+                <w:lang w:eastAsia="en-US"/>
+              </w:rPr>
+            </w:pPr>
+            <w:r>
+              <w:rPr>
+                <w:rFonts w:ascii="Helvetica" w:eastAsia="Times New Roman" w:hAnsi="Helvetica" w:cs="Times New Roman"/>
+                <w:sz w:val="16"/>
+                <w:szCs w:val="16"/>
+                <w:lang w:eastAsia="en-US"/>
+              </w:rPr>
+              <w:t>1.78</w:t>
+            </w:r>
+          </w:p>
+        </w:tc>
+      </w:tr>
+      <w:tr>
+        <w:tc>
+          <w:tcPr>
+            <w:tcW w:w="988" w:type="dxa"/>
+            <w:vMerge w:val="restart"/>
+            <w:hideMark/>
+          </w:tcPr>
+          <w:p>
+            <w:pPr>
+              <w:spacing w:before="100" w:beforeAutospacing="1" w:after="100" w:afterAutospacing="1"/>
+              <w:rPr>
+                <w:rFonts w:ascii="Times New Roman" w:eastAsia="Times New Roman" w:hAnsi="Times New Roman" w:cs="Times New Roman"/>
+                <w:sz w:val="24"/>
+                <w:szCs w:val="24"/>
+                <w:lang w:eastAsia="en-US"/>
+              </w:rPr>
+            </w:pPr>
+            <w:r>
+              <w:rPr>
+                <w:rFonts w:ascii="Helvetica" w:eastAsia="Times New Roman" w:hAnsi="Helvetica" w:cs="Times New Roman"/>
+                <w:sz w:val="16"/>
+                <w:szCs w:val="16"/>
+                <w:lang w:eastAsia="en-US"/>
+              </w:rPr>
+              <w:t xml:space="preserve">1001 </w:t>
+            </w:r>
+          </w:p>
+        </w:tc>
+        <w:tc>
+          <w:tcPr>
+            <w:tcW w:w="1701" w:type="dxa"/>
+            <w:hideMark/>
+          </w:tcPr>
+          <w:p>
+            <w:pPr>
+              <w:spacing w:before="100" w:beforeAutospacing="1" w:after="100" w:afterAutospacing="1"/>
+              <w:jc w:val="center"/>
+              <w:rPr>
+                <w:rFonts w:ascii="Times New Roman" w:eastAsia="Times New Roman" w:hAnsi="Times New Roman" w:cs="Times New Roman"/>
+                <w:sz w:val="24"/>
+                <w:szCs w:val="24"/>
+                <w:lang w:eastAsia="en-US"/>
+              </w:rPr>
+            </w:pPr>
+            <w:r>
+              <w:rPr>
+                <w:rFonts w:ascii="Helvetica" w:eastAsia="Times New Roman" w:hAnsi="Helvetica" w:cs="Times New Roman"/>
+                <w:sz w:val="16"/>
+                <w:szCs w:val="16"/>
+                <w:lang w:eastAsia="en-US"/>
+              </w:rPr>
+              <w:t>0.2 (V</w:t>
+            </w:r>
+            <w:r>
+              <w:rPr>
+                <w:rFonts w:ascii="Helvetica" w:eastAsia="Times New Roman" w:hAnsi="Helvetica" w:cs="Times New Roman"/>
+                <w:position w:val="-2"/>
+                <w:sz w:val="14"/>
+                <w:szCs w:val="14"/>
+                <w:lang w:eastAsia="en-US"/>
+              </w:rPr>
+              <w:t xml:space="preserve">CC </w:t>
+            </w:r>
+            <w:r>
+              <w:rPr>
+                <w:rFonts w:ascii="Helvetica" w:eastAsia="Times New Roman" w:hAnsi="Helvetica" w:cs="Times New Roman"/>
+                <w:sz w:val="16"/>
+                <w:szCs w:val="16"/>
+                <w:lang w:eastAsia="en-US"/>
+              </w:rPr>
+              <w:t>= 5V)</w:t>
+            </w:r>
+          </w:p>
+        </w:tc>
+        <w:tc>
+          <w:tcPr>
+            <w:tcW w:w="1701" w:type="dxa"/>
+            <w:vMerge w:val="restart"/>
+            <w:hideMark/>
+          </w:tcPr>
+          <w:p>
+            <w:pPr>
+              <w:spacing w:before="100" w:beforeAutospacing="1" w:after="100" w:afterAutospacing="1"/>
+              <w:jc w:val="center"/>
+              <w:rPr>
+                <w:rFonts w:ascii="Times New Roman" w:eastAsia="Times New Roman" w:hAnsi="Times New Roman" w:cs="Times New Roman"/>
+                <w:sz w:val="24"/>
+                <w:szCs w:val="24"/>
+                <w:lang w:eastAsia="en-US"/>
+              </w:rPr>
+            </w:pPr>
+            <w:r>
+              <w:rPr>
+                <w:rFonts w:ascii="Helvetica" w:eastAsia="Times New Roman" w:hAnsi="Helvetica" w:cs="Times New Roman"/>
+                <w:sz w:val="16"/>
+                <w:szCs w:val="16"/>
+                <w:lang w:eastAsia="en-US"/>
+              </w:rPr>
+              <w:t>2.86</w:t>
+            </w:r>
+          </w:p>
+        </w:tc>
+        <w:tc>
+          <w:tcPr>
+            <w:tcW w:w="2976" w:type="dxa"/>
+            <w:vMerge w:val="restart"/>
+            <w:hideMark/>
+          </w:tcPr>
+          <w:p>
+            <w:pPr>
+              <w:spacing w:before="100" w:beforeAutospacing="1" w:after="100" w:afterAutospacing="1"/>
+              <w:jc w:val="center"/>
+              <w:rPr>
+                <w:rFonts w:ascii="Times New Roman" w:eastAsia="Times New Roman" w:hAnsi="Times New Roman" w:cs="Times New Roman"/>
+                <w:sz w:val="24"/>
+                <w:szCs w:val="24"/>
+                <w:lang w:eastAsia="en-US"/>
+              </w:rPr>
+            </w:pPr>
+            <w:r>
+              <w:rPr>
+                <w:rFonts w:ascii="Helvetica" w:eastAsia="Times New Roman" w:hAnsi="Helvetica" w:cs="Times New Roman"/>
+                <w:sz w:val="16"/>
+                <w:szCs w:val="16"/>
+                <w:lang w:eastAsia="en-US"/>
+              </w:rPr>
+              <w:t>1.95</w:t>
+            </w:r>
+          </w:p>
+        </w:tc>
+      </w:tr>
+      <w:tr>
+        <w:trPr>
+          <w:trHeight w:val="253"/>
+        </w:trPr>
+        <w:tc>
+          <w:tcPr>
+            <w:tcW w:w="988" w:type="dxa"/>
+            <w:vMerge/>
+            <w:hideMark/>
+          </w:tcPr>
+          <w:p>
+            <w:pPr>
+              <w:rPr>
+                <w:rFonts w:ascii="Times New Roman" w:eastAsia="Times New Roman" w:hAnsi="Times New Roman" w:cs="Times New Roman"/>
+                <w:sz w:val="24"/>
+                <w:szCs w:val="24"/>
+                <w:lang w:eastAsia="en-US"/>
+              </w:rPr>
+            </w:pPr>
+          </w:p>
+        </w:tc>
+        <w:tc>
+          <w:tcPr>
+            <w:tcW w:w="1701" w:type="dxa"/>
+            <w:hideMark/>
+          </w:tcPr>
+          <w:p>
+            <w:pPr>
+              <w:spacing w:before="100" w:beforeAutospacing="1" w:after="100" w:afterAutospacing="1"/>
+              <w:jc w:val="center"/>
+              <w:rPr>
+                <w:rFonts w:ascii="Times New Roman" w:eastAsia="Times New Roman" w:hAnsi="Times New Roman" w:cs="Times New Roman"/>
+                <w:sz w:val="24"/>
+                <w:szCs w:val="24"/>
+                <w:lang w:eastAsia="en-US"/>
+              </w:rPr>
+            </w:pPr>
+            <w:r>
+              <w:rPr>
+                <w:rFonts w:ascii="Helvetica" w:eastAsia="Times New Roman" w:hAnsi="Helvetica" w:cs="Times New Roman"/>
+                <w:sz w:val="16"/>
+                <w:szCs w:val="16"/>
+                <w:lang w:eastAsia="en-US"/>
+              </w:rPr>
+              <w:t>0.25 (V</w:t>
+            </w:r>
+            <w:r>
+              <w:rPr>
+                <w:rFonts w:ascii="Helvetica" w:eastAsia="Times New Roman" w:hAnsi="Helvetica" w:cs="Times New Roman"/>
+                <w:position w:val="-2"/>
+                <w:sz w:val="14"/>
+                <w:szCs w:val="14"/>
+                <w:lang w:eastAsia="en-US"/>
+              </w:rPr>
+              <w:t xml:space="preserve">CC </w:t>
+            </w:r>
+            <w:r>
+              <w:rPr>
+                <w:rFonts w:ascii="Helvetica" w:eastAsia="Times New Roman" w:hAnsi="Helvetica" w:cs="Times New Roman"/>
+                <w:sz w:val="16"/>
+                <w:szCs w:val="16"/>
+                <w:lang w:eastAsia="en-US"/>
+              </w:rPr>
+              <w:t>= 3.3V)</w:t>
+            </w:r>
+          </w:p>
+        </w:tc>
+        <w:tc>
+          <w:tcPr>
+            <w:tcW w:w="1701" w:type="dxa"/>
+            <w:vMerge/>
+            <w:hideMark/>
+          </w:tcPr>
+          <w:p>
+            <w:pPr>
+              <w:jc w:val="center"/>
+              <w:rPr>
+                <w:rFonts w:ascii="Times New Roman" w:eastAsia="Times New Roman" w:hAnsi="Times New Roman" w:cs="Times New Roman"/>
+                <w:sz w:val="24"/>
+                <w:szCs w:val="24"/>
+                <w:lang w:eastAsia="en-US"/>
+              </w:rPr>
+            </w:pPr>
+          </w:p>
+        </w:tc>
+        <w:tc>
+          <w:tcPr>
+            <w:tcW w:w="2976" w:type="dxa"/>
+            <w:vMerge/>
+            <w:hideMark/>
+          </w:tcPr>
+          <w:p>
+            <w:pPr>
+              <w:jc w:val="center"/>
+              <w:rPr>
+                <w:rFonts w:ascii="Times New Roman" w:eastAsia="Times New Roman" w:hAnsi="Times New Roman" w:cs="Times New Roman"/>
+                <w:sz w:val="24"/>
+                <w:szCs w:val="24"/>
+                <w:lang w:eastAsia="en-US"/>
+              </w:rPr>
+            </w:pPr>
+          </w:p>
+        </w:tc>
+      </w:tr>
+      <w:tr>
+        <w:tc>
+          <w:tcPr>
+            <w:tcW w:w="988" w:type="dxa"/>
+            <w:hideMark/>
+          </w:tcPr>
+          <w:p>
+            <w:pPr>
+              <w:spacing w:before="100" w:beforeAutospacing="1" w:after="100" w:afterAutospacing="1"/>
+              <w:rPr>
+                <w:rFonts w:ascii="Times New Roman" w:eastAsia="Times New Roman" w:hAnsi="Times New Roman" w:cs="Times New Roman"/>
+                <w:sz w:val="24"/>
+                <w:szCs w:val="24"/>
+                <w:lang w:eastAsia="en-US"/>
+              </w:rPr>
+            </w:pPr>
+            <w:r>
+              <w:rPr>
+                <w:rFonts w:ascii="Helvetica" w:eastAsia="Times New Roman" w:hAnsi="Helvetica" w:cs="Times New Roman"/>
+                <w:sz w:val="16"/>
+                <w:szCs w:val="16"/>
+                <w:lang w:eastAsia="en-US"/>
+              </w:rPr>
+              <w:t xml:space="preserve">1010 </w:t>
+            </w:r>
+          </w:p>
+        </w:tc>
+        <w:tc>
+          <w:tcPr>
+            <w:tcW w:w="1701" w:type="dxa"/>
+            <w:hideMark/>
+          </w:tcPr>
+          <w:p>
+            <w:pPr>
+              <w:spacing w:before="100" w:beforeAutospacing="1" w:after="100" w:afterAutospacing="1"/>
+              <w:jc w:val="center"/>
+              <w:rPr>
+                <w:rFonts w:ascii="Times New Roman" w:eastAsia="Times New Roman" w:hAnsi="Times New Roman" w:cs="Times New Roman"/>
+                <w:sz w:val="24"/>
+                <w:szCs w:val="24"/>
+                <w:lang w:eastAsia="en-US"/>
+              </w:rPr>
+            </w:pPr>
+            <w:r>
+              <w:rPr>
+                <w:rFonts w:ascii="Helvetica" w:eastAsia="Times New Roman" w:hAnsi="Helvetica" w:cs="Times New Roman"/>
+                <w:sz w:val="16"/>
+                <w:szCs w:val="16"/>
+                <w:lang w:eastAsia="en-US"/>
+              </w:rPr>
+              <w:t>1</w:t>
+            </w:r>
+          </w:p>
+        </w:tc>
+        <w:tc>
+          <w:tcPr>
+            <w:tcW w:w="1701" w:type="dxa"/>
+            <w:hideMark/>
+          </w:tcPr>
+          <w:p>
+            <w:pPr>
+              <w:spacing w:before="100" w:beforeAutospacing="1" w:after="100" w:afterAutospacing="1"/>
+              <w:jc w:val="center"/>
+              <w:rPr>
+                <w:rFonts w:ascii="Times New Roman" w:eastAsia="Times New Roman" w:hAnsi="Times New Roman" w:cs="Times New Roman"/>
+                <w:sz w:val="24"/>
+                <w:szCs w:val="24"/>
+                <w:lang w:eastAsia="en-US"/>
+              </w:rPr>
+            </w:pPr>
+            <w:r>
+              <w:rPr>
+                <w:rFonts w:ascii="Helvetica" w:eastAsia="Times New Roman" w:hAnsi="Helvetica" w:cs="Times New Roman"/>
+                <w:sz w:val="16"/>
+                <w:szCs w:val="16"/>
+                <w:lang w:eastAsia="en-US"/>
+              </w:rPr>
+              <w:t>2.90</w:t>
+            </w:r>
+          </w:p>
+        </w:tc>
+        <w:tc>
+          <w:tcPr>
+            <w:tcW w:w="2976" w:type="dxa"/>
+            <w:hideMark/>
+          </w:tcPr>
+          <w:p>
+            <w:pPr>
+              <w:spacing w:before="100" w:beforeAutospacing="1" w:after="100" w:afterAutospacing="1"/>
+              <w:jc w:val="center"/>
+              <w:rPr>
+                <w:rFonts w:ascii="Times New Roman" w:eastAsia="Times New Roman" w:hAnsi="Times New Roman" w:cs="Times New Roman"/>
+                <w:sz w:val="24"/>
+                <w:szCs w:val="24"/>
+                <w:lang w:eastAsia="en-US"/>
+              </w:rPr>
+            </w:pPr>
+            <w:r>
+              <w:rPr>
+                <w:rFonts w:ascii="Helvetica" w:eastAsia="Times New Roman" w:hAnsi="Helvetica" w:cs="Times New Roman"/>
+                <w:sz w:val="16"/>
+                <w:szCs w:val="16"/>
+                <w:lang w:eastAsia="en-US"/>
+              </w:rPr>
+              <w:t>2.15</w:t>
+            </w:r>
+          </w:p>
+        </w:tc>
+      </w:tr>
+    </w:tbl>
+    <w:p/>
+    <w:p>
+      <w:r>
+        <w:t>By selecting the gain value required, the software automatically programs the correct value to achieve the required gain.</w:t>
+      </w:r>
+    </w:p>
+    <w:p>
+      <w:r>
+        <w:t xml:space="preserve">To run: </w:t>
+      </w:r>
+      <w:proofErr w:type="spellStart"/>
+      <w:r>
+        <w:t>sudo</w:t>
+      </w:r>
+      <w:proofErr w:type="spellEnd"/>
+      <w:r>
+        <w:t xml:space="preserve"> ./</w:t>
+      </w:r>
+      <w:proofErr w:type="spellStart"/>
+      <w:r>
+        <w:t>gainControl</w:t>
+      </w:r>
+      <w:proofErr w:type="spellEnd"/>
+    </w:p>
+    <w:p>
+      <w:pPr>
+        <w:pStyle w:val="Heading2"/>
+      </w:pPr>
+      <w:r>
+        <w:t>Test Program</w:t>
+      </w:r>
+    </w:p>
+    <w:p>
+      <w:r>
+        <w:t>This routine has been produced to enable the testing of the functionality of the board during manufacture. It requires external equipment to be plugged in and therefore should not be run.</w:t>
       </w:r>
     </w:p>
     <w:p>
@@ -277,7 +1913,10 @@
         </w:numPr>
       </w:pPr>
       <w:r>
-        <w:t>Using Raspberry Pi Configuration, disable the shell and kernel from using the serial port.</w:t>
+        <w:t>Using Raspberry Pi Configuration</w:t>
+      </w:r>
+      <w:r>
+        <w:t xml:space="preserve"> utilities, configure the Pi for serial</w:t>
       </w:r>
     </w:p>
     <w:p>
@@ -289,8 +1928,16 @@
         </w:numPr>
       </w:pPr>
       <w:r>
-        <w:t>From the Menu, select Preferences, Raspberry Pi Configuration</w:t>
-      </w:r>
+        <w:t xml:space="preserve">git clone </w:t>
+      </w:r>
+      <w:hyperlink r:id="rId8" w:history="1">
+        <w:r>
+          <w:rPr>
+            <w:rStyle w:val="Hyperlink"/>
+          </w:rPr>
+          <w:t>https://github.com/CognIot/utilities.git</w:t>
+        </w:r>
+      </w:hyperlink>
     </w:p>
     <w:p>
       <w:pPr>
@@ -301,7 +1948,7 @@
         </w:numPr>
       </w:pPr>
       <w:r>
-        <w:t>On the interfaces tab, set Serial to ‘Disabled’</w:t>
+        <w:t>cd utilities</w:t>
       </w:r>
     </w:p>
     <w:p>
@@ -312,16 +1959,13 @@
           <w:numId w:val="24"/>
         </w:numPr>
       </w:pPr>
-      <w:r>
-        <w:t xml:space="preserve">On the interfaces tab, set </w:t>
-      </w:r>
       <w:proofErr w:type="spellStart"/>
       <w:r>
-        <w:t>SPi</w:t>
+        <w:t>sudo</w:t>
       </w:r>
       <w:proofErr w:type="spellEnd"/>
       <w:r>
-        <w:t xml:space="preserve"> to enabled</w:t>
+        <w:t xml:space="preserve"> ./cogniot-setup.sh</w:t>
       </w:r>
     </w:p>
     <w:p>
@@ -353,13 +1997,66 @@
         <w:spacing w:after="0" w:line="240" w:lineRule="auto"/>
       </w:pPr>
       <w:r>
+        <w:t>Download and Compile the Sample Software</w:t>
+      </w:r>
+    </w:p>
+    <w:p>
+      <w:pPr>
+        <w:pStyle w:val="ListParagraph"/>
+        <w:numPr>
+          <w:ilvl w:val="1"/>
+          <w:numId w:val="24"/>
+        </w:numPr>
+        <w:shd w:val="clear" w:color="auto" w:fill="FFFFFF"/>
+        <w:tabs>
+          <w:tab w:val="left" w:pos="916"/>
+          <w:tab w:val="left" w:pos="1832"/>
+          <w:tab w:val="left" w:pos="2748"/>
+          <w:tab w:val="left" w:pos="3664"/>
+          <w:tab w:val="left" w:pos="4580"/>
+          <w:tab w:val="left" w:pos="5496"/>
+          <w:tab w:val="left" w:pos="6412"/>
+          <w:tab w:val="left" w:pos="7328"/>
+          <w:tab w:val="left" w:pos="8244"/>
+          <w:tab w:val="left" w:pos="9160"/>
+          <w:tab w:val="left" w:pos="10076"/>
+          <w:tab w:val="left" w:pos="10992"/>
+          <w:tab w:val="left" w:pos="11908"/>
+          <w:tab w:val="left" w:pos="12824"/>
+          <w:tab w:val="left" w:pos="13740"/>
+          <w:tab w:val="left" w:pos="14656"/>
+        </w:tabs>
+        <w:spacing w:after="0" w:line="240" w:lineRule="auto"/>
+      </w:pPr>
+      <w:r>
+        <w:t xml:space="preserve">   </w:t>
+      </w:r>
+      <w:r>
         <w:t>g</w:t>
       </w:r>
       <w:r>
         <w:t>i</w:t>
       </w:r>
       <w:r>
-        <w:t>t clone https://github.com/CognIot/iCode.git</w:t>
+        <w:t>t clone https://github.com/</w:t>
+      </w:r>
+      <w:r>
+        <w:t>BostinTechnology/RadarPi</w:t>
+      </w:r>
+      <w:r>
+        <w:t>.git</w:t>
+      </w:r>
+    </w:p>
+    <w:p>
+      <w:pPr>
+        <w:pStyle w:val="ListParagraph"/>
+        <w:numPr>
+          <w:ilvl w:val="1"/>
+          <w:numId w:val="24"/>
+        </w:numPr>
+      </w:pPr>
+      <w:r>
+        <w:t>make</w:t>
       </w:r>
     </w:p>
     <w:p>
@@ -374,128 +2071,27 @@
         <w:t>c</w:t>
       </w:r>
       <w:r>
-        <w:t>d iCode/</w:t>
-      </w:r>
-      <w:proofErr w:type="spellStart"/>
-      <w:r>
-        <w:t>iCodeDemo</w:t>
-      </w:r>
-      <w:proofErr w:type="spellEnd"/>
-      <w:r>
-        <w:t>/build</w:t>
+        <w:t xml:space="preserve">d </w:t>
+      </w:r>
+      <w:r>
+        <w:t>build</w:t>
       </w:r>
     </w:p>
     <w:p>
-      <w:pPr>
-        <w:pStyle w:val="ListParagraph"/>
-        <w:numPr>
-          <w:ilvl w:val="0"/>
-          <w:numId w:val="24"/>
-        </w:numPr>
-      </w:pPr>
+      <w:r>
+        <w:t>Al the sample software is contained within this directory.</w:t>
+      </w:r>
+      <w:r>
+        <w:t xml:space="preserve"> It is run by typing </w:t>
+      </w:r>
       <w:proofErr w:type="spellStart"/>
       <w:r>
-        <w:t>s</w:t>
-      </w:r>
-      <w:r>
-        <w:t>udo</w:t>
+        <w:t>sudo</w:t>
       </w:r>
       <w:proofErr w:type="spellEnd"/>
       <w:r>
-        <w:t xml:space="preserve"> apt-get install </w:t>
-      </w:r>
-      <w:proofErr w:type="spellStart"/>
-      <w:r>
-        <w:t>cmake</w:t>
-      </w:r>
-      <w:proofErr w:type="spellEnd"/>
-    </w:p>
-    <w:p>
-      <w:pPr>
-        <w:pStyle w:val="ListParagraph"/>
-        <w:numPr>
-          <w:ilvl w:val="0"/>
-          <w:numId w:val="24"/>
-        </w:numPr>
-      </w:pPr>
-      <w:proofErr w:type="spellStart"/>
-      <w:r>
-        <w:t>c</w:t>
-      </w:r>
-      <w:r>
-        <w:t>make</w:t>
-      </w:r>
-      <w:proofErr w:type="spellEnd"/>
-      <w:r>
-        <w:t xml:space="preserve"> ..</w:t>
-      </w:r>
-    </w:p>
-    <w:p>
-      <w:pPr>
-        <w:pStyle w:val="ListParagraph"/>
-        <w:numPr>
-          <w:ilvl w:val="1"/>
-          <w:numId w:val="24"/>
-        </w:numPr>
-      </w:pPr>
-      <w:r>
-        <w:t>NOTE: The 2 full stops are important</w:t>
-      </w:r>
-    </w:p>
-    <w:p>
-      <w:pPr>
-        <w:pStyle w:val="ListParagraph"/>
-        <w:numPr>
-          <w:ilvl w:val="0"/>
-          <w:numId w:val="24"/>
-        </w:numPr>
-      </w:pPr>
-      <w:r>
-        <w:t>m</w:t>
-      </w:r>
-      <w:r>
-        <w:t>ake</w:t>
-      </w:r>
-    </w:p>
-    <w:p>
-      <w:pPr>
-        <w:pStyle w:val="ListParagraph"/>
-        <w:numPr>
-          <w:ilvl w:val="0"/>
-          <w:numId w:val="24"/>
-        </w:numPr>
-      </w:pPr>
-      <w:r>
-        <w:t>c</w:t>
-      </w:r>
-      <w:r>
-        <w:t>d applications</w:t>
-      </w:r>
-    </w:p>
-    <w:p>
-      <w:pPr>
-        <w:pStyle w:val="ListParagraph"/>
-        <w:numPr>
-          <w:ilvl w:val="0"/>
-          <w:numId w:val="24"/>
-        </w:numPr>
-      </w:pPr>
-      <w:proofErr w:type="spellStart"/>
-      <w:r>
-        <w:t>s</w:t>
-      </w:r>
-      <w:r>
-        <w:t>udo</w:t>
-      </w:r>
-      <w:proofErr w:type="spellEnd"/>
-      <w:r>
-        <w:t xml:space="preserve"> ./</w:t>
-      </w:r>
-      <w:proofErr w:type="spellStart"/>
-      <w:r>
-        <w:t>exampleNfC</w:t>
-      </w:r>
-      <w:proofErr w:type="spellEnd"/>
+        <w:t xml:space="preserve"> ./&lt;program name&gt;</w:t>
+      </w:r>
     </w:p>
     <w:p>
       <w:pPr>
@@ -521,7 +2117,7 @@
       <w:tr>
         <w:tc>
           <w:tcPr>
-            <w:tcW w:w="1843" w:type="dxa"/>
+            <w:tcW w:w="1810" w:type="dxa"/>
             <w:vAlign w:val="center"/>
           </w:tcPr>
           <w:p>
@@ -532,7 +2128,7 @@
         </w:tc>
         <w:tc>
           <w:tcPr>
-            <w:tcW w:w="1701" w:type="dxa"/>
+            <w:tcW w:w="1665" w:type="dxa"/>
             <w:vAlign w:val="center"/>
           </w:tcPr>
           <w:p>
@@ -543,7 +2139,7 @@
         </w:tc>
         <w:tc>
           <w:tcPr>
-            <w:tcW w:w="5459" w:type="dxa"/>
+            <w:tcW w:w="5302" w:type="dxa"/>
             <w:vAlign w:val="center"/>
           </w:tcPr>
           <w:p>
@@ -556,29 +2152,25 @@
       <w:tr>
         <w:tc>
           <w:tcPr>
-            <w:tcW w:w="1843" w:type="dxa"/>
+            <w:tcW w:w="1810" w:type="dxa"/>
             <w:vAlign w:val="center"/>
           </w:tcPr>
           <w:p>
             <w:r>
-              <w:t>V1.0</w:t>
+              <w:t>Draft</w:t>
             </w:r>
           </w:p>
         </w:tc>
         <w:tc>
           <w:tcPr>
-            <w:tcW w:w="1701" w:type="dxa"/>
+            <w:tcW w:w="1665" w:type="dxa"/>
             <w:vAlign w:val="center"/>
           </w:tcPr>
-          <w:p>
-            <w:r>
-              <w:t>Jan 2019</w:t>
-            </w:r>
-          </w:p>
+          <w:p/>
         </w:tc>
         <w:tc>
           <w:tcPr>
-            <w:tcW w:w="5459" w:type="dxa"/>
+            <w:tcW w:w="5302" w:type="dxa"/>
             <w:vAlign w:val="center"/>
           </w:tcPr>
           <w:p>
@@ -588,41 +2180,6 @@
           </w:p>
         </w:tc>
       </w:tr>
-      <w:tr>
-        <w:tc>
-          <w:tcPr>
-            <w:tcW w:w="1843" w:type="dxa"/>
-            <w:vAlign w:val="center"/>
-          </w:tcPr>
-          <w:p>
-            <w:r>
-              <w:t>V1.1</w:t>
-            </w:r>
-          </w:p>
-        </w:tc>
-        <w:tc>
-          <w:tcPr>
-            <w:tcW w:w="1701" w:type="dxa"/>
-            <w:vAlign w:val="center"/>
-          </w:tcPr>
-          <w:p>
-            <w:r>
-              <w:t>Feb 2019</w:t>
-            </w:r>
-          </w:p>
-        </w:tc>
-        <w:tc>
-          <w:tcPr>
-            <w:tcW w:w="5459" w:type="dxa"/>
-            <w:vAlign w:val="center"/>
-          </w:tcPr>
-          <w:p>
-            <w:r>
-              <w:t>Corrected URL</w:t>
-            </w:r>
-          </w:p>
-        </w:tc>
-      </w:tr>
     </w:tbl>
     <w:p>
       <w:pPr>
@@ -637,12 +2194,8 @@
       </w:pPr>
     </w:p>
     <w:sectPr>
-      <w:headerReference w:type="even" r:id="rId10"/>
-      <w:headerReference w:type="default" r:id="rId11"/>
-      <w:footerReference w:type="even" r:id="rId12"/>
-      <w:footerReference w:type="default" r:id="rId13"/>
-      <w:headerReference w:type="first" r:id="rId14"/>
-      <w:footerReference w:type="first" r:id="rId15"/>
+      <w:headerReference w:type="default" r:id="rId9"/>
+      <w:footerReference w:type="default" r:id="rId10"/>
       <w:type w:val="continuous"/>
       <w:pgSz w:w="11906" w:h="16838" w:code="9"/>
       <w:pgMar w:top="1440" w:right="1080" w:bottom="1440" w:left="1080" w:header="510" w:footer="851" w:gutter="0"/>
@@ -673,16 +2226,6 @@
 </file>
 
 <file path=word/footer1.xml><?xml version="1.0" encoding="utf-8"?>
-<w:ftr xmlns:wpc="http://schemas.microsoft.com/office/word/2010/wordprocessingCanvas" xmlns:cx="http://schemas.microsoft.com/office/drawing/2014/chartex" xmlns:cx1="http://schemas.microsoft.com/office/drawing/2015/9/8/chartex" xmlns:cx2="http://schemas.microsoft.com/office/drawing/2015/10/21/chartex" xmlns:cx3="http://schemas.microsoft.com/office/drawing/2016/5/9/chartex" xmlns:cx4="http://schemas.microsoft.com/office/drawing/2016/5/10/chartex" xmlns:cx5="http://schemas.microsoft.com/office/drawing/2016/5/11/chartex" xmlns:cx6="http://schemas.microsoft.com/office/drawing/2016/5/12/chartex" xmlns:cx7="http://schemas.microsoft.com/office/drawing/2016/5/13/chartex" xmlns:cx8="http://schemas.microsoft.com/office/drawing/2016/5/14/chartex" xmlns:mc="http://schemas.openxmlformats.org/markup-compatibility/2006" xmlns:aink="http://schemas.microsoft.com/office/drawing/2016/ink" xmlns:am3d="http://schemas.microsoft.com/office/drawing/2017/model3d" xmlns:o="urn:schemas-microsoft-com:office:office" xmlns:r="http://schemas.openxmlformats.org/officeDocument/2006/relationships" xmlns:m="http://schemas.openxmlformats.org/officeDocument/2006/math" xmlns:v="urn:schemas-microsoft-com:vml" xmlns:wp14="http://schemas.microsoft.com/office/word/2010/wordprocessingDrawing" xmlns:wp="http://schemas.openxmlformats.org/drawingml/2006/wordprocessingDrawing" xmlns:w10="urn:schemas-microsoft-com:office:word" xmlns:w="http://schemas.openxmlformats.org/wordprocessingml/2006/main" xmlns:w14="http://schemas.microsoft.com/office/word/2010/wordml" xmlns:w15="http://schemas.microsoft.com/office/word/2012/wordml" xmlns:w16cid="http://schemas.microsoft.com/office/word/2016/wordml/cid" xmlns:w16se="http://schemas.microsoft.com/office/word/2015/wordml/symex" xmlns:wpg="http://schemas.microsoft.com/office/word/2010/wordprocessingGroup" xmlns:wpi="http://schemas.microsoft.com/office/word/2010/wordprocessingInk" xmlns:wne="http://schemas.microsoft.com/office/word/2006/wordml" xmlns:wps="http://schemas.microsoft.com/office/word/2010/wordprocessingShape" mc:Ignorable="w14 w15 w16se w16cid wp14">
-  <w:p>
-    <w:pPr>
-      <w:pStyle w:val="Footer"/>
-    </w:pPr>
-  </w:p>
-</w:ftr>
-</file>
-
-<file path=word/footer2.xml><?xml version="1.0" encoding="utf-8"?>
 <w:ftr xmlns:wpc="http://schemas.microsoft.com/office/word/2010/wordprocessingCanvas" xmlns:cx="http://schemas.microsoft.com/office/drawing/2014/chartex" xmlns:cx1="http://schemas.microsoft.com/office/drawing/2015/9/8/chartex" xmlns:cx2="http://schemas.microsoft.com/office/drawing/2015/10/21/chartex" xmlns:cx3="http://schemas.microsoft.com/office/drawing/2016/5/9/chartex" xmlns:cx4="http://schemas.microsoft.com/office/drawing/2016/5/10/chartex" xmlns:cx5="http://schemas.microsoft.com/office/drawing/2016/5/11/chartex" xmlns:cx6="http://schemas.microsoft.com/office/drawing/2016/5/12/chartex" xmlns:cx7="http://schemas.microsoft.com/office/drawing/2016/5/13/chartex" xmlns:cx8="http://schemas.microsoft.com/office/drawing/2016/5/14/chartex" xmlns:mc="http://schemas.openxmlformats.org/markup-compatibility/2006" xmlns:aink="http://schemas.microsoft.com/office/drawing/2016/ink" xmlns:am3d="http://schemas.microsoft.com/office/drawing/2017/model3d" xmlns:o="urn:schemas-microsoft-com:office:office" xmlns:r="http://schemas.openxmlformats.org/officeDocument/2006/relationships" xmlns:m="http://schemas.openxmlformats.org/officeDocument/2006/math" xmlns:v="urn:schemas-microsoft-com:vml" xmlns:wp14="http://schemas.microsoft.com/office/word/2010/wordprocessingDrawing" xmlns:wp="http://schemas.openxmlformats.org/drawingml/2006/wordprocessingDrawing" xmlns:w10="urn:schemas-microsoft-com:office:word" xmlns:w="http://schemas.openxmlformats.org/wordprocessingml/2006/main" xmlns:w14="http://schemas.microsoft.com/office/word/2010/wordml" xmlns:w15="http://schemas.microsoft.com/office/word/2012/wordml" xmlns:w16cid="http://schemas.microsoft.com/office/word/2016/wordml/cid" xmlns:w16se="http://schemas.microsoft.com/office/word/2015/wordml/symex" xmlns:wpg="http://schemas.microsoft.com/office/word/2010/wordprocessingGroup" xmlns:wpi="http://schemas.microsoft.com/office/word/2010/wordprocessingInk" xmlns:wne="http://schemas.microsoft.com/office/word/2006/wordml" xmlns:wps="http://schemas.microsoft.com/office/word/2010/wordprocessingShape" mc:Ignorable="w14 w15 w16se w16cid wp14">
   <w:p>
     <w:pPr>
@@ -912,7 +2455,7 @@
               <v:stroke joinstyle="miter"/>
               <v:path gradientshapeok="t" o:connecttype="rect"/>
             </v:shapetype>
-            <v:shape id="Text Box 1" o:spid="_x0000_s1028" type="#_x0000_t202" style="position:absolute;margin-left:-3.75pt;margin-top:-2.55pt;width:193.5pt;height:52.9pt;z-index:251664384;visibility:visible;mso-wrap-style:square;mso-width-percent:0;mso-height-percent:0;mso-wrap-distance-left:9pt;mso-wrap-distance-top:0;mso-wrap-distance-right:9pt;mso-wrap-distance-bottom:0;mso-position-horizontal:absolute;mso-position-horizontal-relative:text;mso-position-vertical:absolute;mso-position-vertical-relative:text;mso-width-percent:0;mso-height-percent:0;mso-width-relative:margin;mso-height-relative:margin;v-text-anchor:top" o:gfxdata="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" filled="f" stroked="f">
+            <v:shape id="Text Box 1" o:spid="_x0000_s1028" type="#_x0000_t202" style="position:absolute;margin-left:-3.75pt;margin-top:-2.55pt;width:193.5pt;height:52.9pt;z-index:251664384;visibility:visible;mso-wrap-style:square;mso-width-percent:0;mso-height-percent:0;mso-wrap-distance-left:9pt;mso-wrap-distance-top:0;mso-wrap-distance-right:9pt;mso-wrap-distance-bottom:0;mso-position-horizontal:absolute;mso-position-horizontal-relative:text;mso-position-vertical:absolute;mso-position-vertical-relative:text;mso-width-percent:0;mso-height-percent:0;mso-width-relative:margin;mso-height-relative:margin;v-text-anchor:top" o:gfxdata="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" filled="f" stroked="f">
               <v:textbox>
                 <w:txbxContent>
                   <w:p>
@@ -1122,7 +2665,7 @@
         </mc:Choice>
         <mc:Fallback>
           <w:pict>
-            <v:shape w14:anchorId="31437152" id="Text Box 238" o:spid="_x0000_s1029" type="#_x0000_t202" style="position:absolute;margin-left:198pt;margin-top:-1.1pt;width:101.25pt;height:27.75pt;z-index:251668480;visibility:visible;mso-wrap-style:square;mso-width-percent:0;mso-height-percent:0;mso-wrap-distance-left:9pt;mso-wrap-distance-top:0;mso-wrap-distance-right:9pt;mso-wrap-distance-bottom:0;mso-position-horizontal:absolute;mso-position-horizontal-relative:text;mso-position-vertical:absolute;mso-position-vertical-relative:text;mso-width-percent:0;mso-height-percent:0;mso-width-relative:page;mso-height-relative:margin;v-text-anchor:top" o:gfxdata="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" filled="f" stroked="f" strokeweight=".5pt">
+            <v:shape w14:anchorId="31437152" id="Text Box 238" o:spid="_x0000_s1029" type="#_x0000_t202" style="position:absolute;margin-left:198pt;margin-top:-1.1pt;width:101.25pt;height:27.75pt;z-index:251668480;visibility:visible;mso-wrap-style:square;mso-width-percent:0;mso-height-percent:0;mso-wrap-distance-left:9pt;mso-wrap-distance-top:0;mso-wrap-distance-right:9pt;mso-wrap-distance-bottom:0;mso-position-horizontal:absolute;mso-position-horizontal-relative:text;mso-position-vertical:absolute;mso-position-vertical-relative:text;mso-width-percent:0;mso-height-percent:0;mso-width-relative:page;mso-height-relative:margin;v-text-anchor:top" o:gfxdata="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" filled="f" stroked="f" strokeweight=".5pt">
               <v:textbox>
                 <w:txbxContent>
                   <w:p>
@@ -1198,16 +2741,6 @@
 </w:ftr>
 </file>
 
-<file path=word/footer3.xml><?xml version="1.0" encoding="utf-8"?>
-<w:ftr xmlns:wpc="http://schemas.microsoft.com/office/word/2010/wordprocessingCanvas" xmlns:cx="http://schemas.microsoft.com/office/drawing/2014/chartex" xmlns:cx1="http://schemas.microsoft.com/office/drawing/2015/9/8/chartex" xmlns:cx2="http://schemas.microsoft.com/office/drawing/2015/10/21/chartex" xmlns:cx3="http://schemas.microsoft.com/office/drawing/2016/5/9/chartex" xmlns:cx4="http://schemas.microsoft.com/office/drawing/2016/5/10/chartex" xmlns:cx5="http://schemas.microsoft.com/office/drawing/2016/5/11/chartex" xmlns:cx6="http://schemas.microsoft.com/office/drawing/2016/5/12/chartex" xmlns:cx7="http://schemas.microsoft.com/office/drawing/2016/5/13/chartex" xmlns:cx8="http://schemas.microsoft.com/office/drawing/2016/5/14/chartex" xmlns:mc="http://schemas.openxmlformats.org/markup-compatibility/2006" xmlns:aink="http://schemas.microsoft.com/office/drawing/2016/ink" xmlns:am3d="http://schemas.microsoft.com/office/drawing/2017/model3d" xmlns:o="urn:schemas-microsoft-com:office:office" xmlns:r="http://schemas.openxmlformats.org/officeDocument/2006/relationships" xmlns:m="http://schemas.openxmlformats.org/officeDocument/2006/math" xmlns:v="urn:schemas-microsoft-com:vml" xmlns:wp14="http://schemas.microsoft.com/office/word/2010/wordprocessingDrawing" xmlns:wp="http://schemas.openxmlformats.org/drawingml/2006/wordprocessingDrawing" xmlns:w10="urn:schemas-microsoft-com:office:word" xmlns:w="http://schemas.openxmlformats.org/wordprocessingml/2006/main" xmlns:w14="http://schemas.microsoft.com/office/word/2010/wordml" xmlns:w15="http://schemas.microsoft.com/office/word/2012/wordml" xmlns:w16cid="http://schemas.microsoft.com/office/word/2016/wordml/cid" xmlns:w16se="http://schemas.microsoft.com/office/word/2015/wordml/symex" xmlns:wpg="http://schemas.microsoft.com/office/word/2010/wordprocessingGroup" xmlns:wpi="http://schemas.microsoft.com/office/word/2010/wordprocessingInk" xmlns:wne="http://schemas.microsoft.com/office/word/2006/wordml" xmlns:wps="http://schemas.microsoft.com/office/word/2010/wordprocessingShape" mc:Ignorable="w14 w15 w16se w16cid wp14">
-  <w:p>
-    <w:pPr>
-      <w:pStyle w:val="Footer"/>
-    </w:pPr>
-  </w:p>
-</w:ftr>
-</file>
-
 <file path=word/footnotes.xml><?xml version="1.0" encoding="utf-8"?>
 <w:footnotes xmlns:wpc="http://schemas.microsoft.com/office/word/2010/wordprocessingCanvas" xmlns:cx="http://schemas.microsoft.com/office/drawing/2014/chartex" xmlns:cx1="http://schemas.microsoft.com/office/drawing/2015/9/8/chartex" xmlns:cx2="http://schemas.microsoft.com/office/drawing/2015/10/21/chartex" xmlns:cx3="http://schemas.microsoft.com/office/drawing/2016/5/9/chartex" xmlns:cx4="http://schemas.microsoft.com/office/drawing/2016/5/10/chartex" xmlns:cx5="http://schemas.microsoft.com/office/drawing/2016/5/11/chartex" xmlns:cx6="http://schemas.microsoft.com/office/drawing/2016/5/12/chartex" xmlns:cx7="http://schemas.microsoft.com/office/drawing/2016/5/13/chartex" xmlns:cx8="http://schemas.microsoft.com/office/drawing/2016/5/14/chartex" xmlns:mc="http://schemas.openxmlformats.org/markup-compatibility/2006" xmlns:aink="http://schemas.microsoft.com/office/drawing/2016/ink" xmlns:am3d="http://schemas.microsoft.com/office/drawing/2017/model3d" xmlns:o="urn:schemas-microsoft-com:office:office" xmlns:r="http://schemas.openxmlformats.org/officeDocument/2006/relationships" xmlns:m="http://schemas.openxmlformats.org/officeDocument/2006/math" xmlns:v="urn:schemas-microsoft-com:vml" xmlns:wp14="http://schemas.microsoft.com/office/word/2010/wordprocessingDrawing" xmlns:wp="http://schemas.openxmlformats.org/drawingml/2006/wordprocessingDrawing" xmlns:w10="urn:schemas-microsoft-com:office:word" xmlns:w="http://schemas.openxmlformats.org/wordprocessingml/2006/main" xmlns:w14="http://schemas.microsoft.com/office/word/2010/wordml" xmlns:w15="http://schemas.microsoft.com/office/word/2012/wordml" xmlns:w16cid="http://schemas.microsoft.com/office/word/2016/wordml/cid" xmlns:w16se="http://schemas.microsoft.com/office/word/2015/wordml/symex" xmlns:wpg="http://schemas.microsoft.com/office/word/2010/wordprocessingGroup" xmlns:wpi="http://schemas.microsoft.com/office/word/2010/wordprocessingInk" xmlns:wne="http://schemas.microsoft.com/office/word/2006/wordml" xmlns:wps="http://schemas.microsoft.com/office/word/2010/wordprocessingShape" mc:Ignorable="w14 w15 w16se w16cid wp14">
   <w:footnote w:type="separator" w:id="-1">
@@ -1228,16 +2761,6 @@
 </file>
 
 <file path=word/header1.xml><?xml version="1.0" encoding="utf-8"?>
-<w:hdr xmlns:wpc="http://schemas.microsoft.com/office/word/2010/wordprocessingCanvas" xmlns:cx="http://schemas.microsoft.com/office/drawing/2014/chartex" xmlns:cx1="http://schemas.microsoft.com/office/drawing/2015/9/8/chartex" xmlns:cx2="http://schemas.microsoft.com/office/drawing/2015/10/21/chartex" xmlns:cx3="http://schemas.microsoft.com/office/drawing/2016/5/9/chartex" xmlns:cx4="http://schemas.microsoft.com/office/drawing/2016/5/10/chartex" xmlns:cx5="http://schemas.microsoft.com/office/drawing/2016/5/11/chartex" xmlns:cx6="http://schemas.microsoft.com/office/drawing/2016/5/12/chartex" xmlns:cx7="http://schemas.microsoft.com/office/drawing/2016/5/13/chartex" xmlns:cx8="http://schemas.microsoft.com/office/drawing/2016/5/14/chartex" xmlns:mc="http://schemas.openxmlformats.org/markup-compatibility/2006" xmlns:aink="http://schemas.microsoft.com/office/drawing/2016/ink" xmlns:am3d="http://schemas.microsoft.com/office/drawing/2017/model3d" xmlns:o="urn:schemas-microsoft-com:office:office" xmlns:r="http://schemas.openxmlformats.org/officeDocument/2006/relationships" xmlns:m="http://schemas.openxmlformats.org/officeDocument/2006/math" xmlns:v="urn:schemas-microsoft-com:vml" xmlns:wp14="http://schemas.microsoft.com/office/word/2010/wordprocessingDrawing" xmlns:wp="http://schemas.openxmlformats.org/drawingml/2006/wordprocessingDrawing" xmlns:w10="urn:schemas-microsoft-com:office:word" xmlns:w="http://schemas.openxmlformats.org/wordprocessingml/2006/main" xmlns:w14="http://schemas.microsoft.com/office/word/2010/wordml" xmlns:w15="http://schemas.microsoft.com/office/word/2012/wordml" xmlns:w16cid="http://schemas.microsoft.com/office/word/2016/wordml/cid" xmlns:w16se="http://schemas.microsoft.com/office/word/2015/wordml/symex" xmlns:wpg="http://schemas.microsoft.com/office/word/2010/wordprocessingGroup" xmlns:wpi="http://schemas.microsoft.com/office/word/2010/wordprocessingInk" xmlns:wne="http://schemas.microsoft.com/office/word/2006/wordml" xmlns:wps="http://schemas.microsoft.com/office/word/2010/wordprocessingShape" mc:Ignorable="w14 w15 w16se w16cid wp14">
-  <w:p>
-    <w:pPr>
-      <w:pStyle w:val="Header"/>
-    </w:pPr>
-  </w:p>
-</w:hdr>
-</file>
-
-<file path=word/header2.xml><?xml version="1.0" encoding="utf-8"?>
 <w:hdr xmlns:wpc="http://schemas.microsoft.com/office/word/2010/wordprocessingCanvas" xmlns:cx="http://schemas.microsoft.com/office/drawing/2014/chartex" xmlns:cx1="http://schemas.microsoft.com/office/drawing/2015/9/8/chartex" xmlns:cx2="http://schemas.microsoft.com/office/drawing/2015/10/21/chartex" xmlns:cx3="http://schemas.microsoft.com/office/drawing/2016/5/9/chartex" xmlns:cx4="http://schemas.microsoft.com/office/drawing/2016/5/10/chartex" xmlns:cx5="http://schemas.microsoft.com/office/drawing/2016/5/11/chartex" xmlns:cx6="http://schemas.microsoft.com/office/drawing/2016/5/12/chartex" xmlns:cx7="http://schemas.microsoft.com/office/drawing/2016/5/13/chartex" xmlns:cx8="http://schemas.microsoft.com/office/drawing/2016/5/14/chartex" xmlns:mc="http://schemas.openxmlformats.org/markup-compatibility/2006" xmlns:aink="http://schemas.microsoft.com/office/drawing/2016/ink" xmlns:am3d="http://schemas.microsoft.com/office/drawing/2017/model3d" xmlns:o="urn:schemas-microsoft-com:office:office" xmlns:r="http://schemas.openxmlformats.org/officeDocument/2006/relationships" xmlns:m="http://schemas.openxmlformats.org/officeDocument/2006/math" xmlns:v="urn:schemas-microsoft-com:vml" xmlns:wp14="http://schemas.microsoft.com/office/word/2010/wordprocessingDrawing" xmlns:wp="http://schemas.openxmlformats.org/drawingml/2006/wordprocessingDrawing" xmlns:w10="urn:schemas-microsoft-com:office:word" xmlns:w="http://schemas.openxmlformats.org/wordprocessingml/2006/main" xmlns:w14="http://schemas.microsoft.com/office/word/2010/wordml" xmlns:w15="http://schemas.microsoft.com/office/word/2012/wordml" xmlns:w16cid="http://schemas.microsoft.com/office/word/2016/wordml/cid" xmlns:w16se="http://schemas.microsoft.com/office/word/2015/wordml/symex" xmlns:wpg="http://schemas.microsoft.com/office/word/2010/wordprocessingGroup" xmlns:wpi="http://schemas.microsoft.com/office/word/2010/wordprocessingInk" xmlns:wne="http://schemas.microsoft.com/office/word/2006/wordml" xmlns:wps="http://schemas.microsoft.com/office/word/2010/wordprocessingShape" mc:Ignorable="w14 w15 w16se w16cid wp14">
   <w:p>
     <w:r>
@@ -1306,19 +2829,20 @@
                               <w:sz w:val="36"/>
                             </w:rPr>
                           </w:pPr>
-                          <w:bookmarkStart w:id="1" w:name="_GoBack"/>
                           <w:r>
                             <w:rPr>
                               <w:sz w:val="36"/>
                             </w:rPr>
-                            <w:t xml:space="preserve">Instructions for installation of the </w:t>
+                            <w:t xml:space="preserve">Instructions for installation of </w:t>
                           </w:r>
+                          <w:proofErr w:type="spellStart"/>
                           <w:r>
                             <w:rPr>
                               <w:sz w:val="36"/>
                             </w:rPr>
-                            <w:t>Long-Range RFID Reader</w:t>
+                            <w:t>RadarPi</w:t>
                           </w:r>
+                          <w:proofErr w:type="spellEnd"/>
                           <w:r>
                             <w:rPr>
                               <w:sz w:val="36"/>
@@ -1331,7 +2855,6 @@
                             </w:rPr>
                             <w:t xml:space="preserve"> software</w:t>
                           </w:r>
-                          <w:bookmarkEnd w:id="1"/>
                         </w:p>
                       </w:txbxContent>
                     </wps:txbx>
@@ -1369,19 +2892,20 @@
                         <w:sz w:val="36"/>
                       </w:rPr>
                     </w:pPr>
-                    <w:bookmarkStart w:id="2" w:name="_GoBack"/>
                     <w:r>
                       <w:rPr>
                         <w:sz w:val="36"/>
                       </w:rPr>
-                      <w:t xml:space="preserve">Instructions for installation of the </w:t>
+                      <w:t xml:space="preserve">Instructions for installation of </w:t>
                     </w:r>
+                    <w:proofErr w:type="spellStart"/>
                     <w:r>
                       <w:rPr>
                         <w:sz w:val="36"/>
                       </w:rPr>
-                      <w:t>Long-Range RFID Reader</w:t>
+                      <w:t>RadarPi</w:t>
                     </w:r>
+                    <w:proofErr w:type="spellEnd"/>
                     <w:r>
                       <w:rPr>
                         <w:sz w:val="36"/>
@@ -1394,7 +2918,6 @@
                       </w:rPr>
                       <w:t xml:space="preserve"> software</w:t>
                     </w:r>
-                    <w:bookmarkEnd w:id="2"/>
                   </w:p>
                 </w:txbxContent>
               </v:textbox>
@@ -1472,10 +2995,7 @@
                             <w:jc w:val="center"/>
                           </w:pPr>
                           <w:r>
-                            <w:t>1.</w:t>
-                          </w:r>
-                          <w:r>
-                            <w:t>1</w:t>
+                            <w:t>Draft</w:t>
                           </w:r>
                         </w:p>
                         <w:p>
@@ -1484,7 +3004,10 @@
                             <w:jc w:val="center"/>
                           </w:pPr>
                           <w:r>
-                            <w:t>Feb</w:t>
+                            <w:t>Fe</w:t>
+                          </w:r>
+                          <w:r>
+                            <w:t>b</w:t>
                           </w:r>
                           <w:r>
                             <w:t xml:space="preserve"> 2019</w:t>
@@ -1509,7 +3032,7 @@
         </mc:Choice>
         <mc:Fallback>
           <w:pict>
-            <v:shape w14:anchorId="3BB06498" id="Text Box 3" o:spid="_x0000_s1027" type="#_x0000_t202" style="position:absolute;margin-left:420.75pt;margin-top:33pt;width:1in;height:36.75pt;z-index:251661312;visibility:visible;mso-wrap-style:square;mso-width-percent:0;mso-height-percent:0;mso-wrap-distance-left:9pt;mso-wrap-distance-top:0;mso-wrap-distance-right:9pt;mso-wrap-distance-bottom:0;mso-position-horizontal:absolute;mso-position-horizontal-relative:text;mso-position-vertical:absolute;mso-position-vertical-relative:text;mso-width-percent:0;mso-height-percent:0;mso-width-relative:page;mso-height-relative:page;v-text-anchor:top" o:gfxdata="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" filled="f" stroked="f">
+            <v:shape w14:anchorId="3BB06498" id="Text Box 3" o:spid="_x0000_s1027" type="#_x0000_t202" style="position:absolute;margin-left:420.75pt;margin-top:33pt;width:1in;height:36.75pt;z-index:251661312;visibility:visible;mso-wrap-style:square;mso-width-percent:0;mso-height-percent:0;mso-wrap-distance-left:9pt;mso-wrap-distance-top:0;mso-wrap-distance-right:9pt;mso-wrap-distance-bottom:0;mso-position-horizontal:absolute;mso-position-horizontal-relative:text;mso-position-vertical:absolute;mso-position-vertical-relative:text;mso-width-percent:0;mso-height-percent:0;mso-width-relative:page;mso-height-relative:page;v-text-anchor:top" o:gfxdata="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" filled="f" stroked="f">
               <v:textbox>
                 <w:txbxContent>
                   <w:p>
@@ -1518,10 +3041,7 @@
                       <w:jc w:val="center"/>
                     </w:pPr>
                     <w:r>
-                      <w:t>1.</w:t>
-                    </w:r>
-                    <w:r>
-                      <w:t>1</w:t>
+                      <w:t>Draft</w:t>
                     </w:r>
                   </w:p>
                   <w:p>
@@ -1530,7 +3050,10 @@
                       <w:jc w:val="center"/>
                     </w:pPr>
                     <w:r>
-                      <w:t>Feb</w:t>
+                      <w:t>Fe</w:t>
+                    </w:r>
+                    <w:r>
+                      <w:t>b</w:t>
                     </w:r>
                     <w:r>
                       <w:t xml:space="preserve"> 2019</w:t>
@@ -1676,19 +3199,122 @@
 </w:hdr>
 </file>
 
-<file path=word/header3.xml><?xml version="1.0" encoding="utf-8"?>
-<w:hdr xmlns:wpc="http://schemas.microsoft.com/office/word/2010/wordprocessingCanvas" xmlns:cx="http://schemas.microsoft.com/office/drawing/2014/chartex" xmlns:cx1="http://schemas.microsoft.com/office/drawing/2015/9/8/chartex" xmlns:cx2="http://schemas.microsoft.com/office/drawing/2015/10/21/chartex" xmlns:cx3="http://schemas.microsoft.com/office/drawing/2016/5/9/chartex" xmlns:cx4="http://schemas.microsoft.com/office/drawing/2016/5/10/chartex" xmlns:cx5="http://schemas.microsoft.com/office/drawing/2016/5/11/chartex" xmlns:cx6="http://schemas.microsoft.com/office/drawing/2016/5/12/chartex" xmlns:cx7="http://schemas.microsoft.com/office/drawing/2016/5/13/chartex" xmlns:cx8="http://schemas.microsoft.com/office/drawing/2016/5/14/chartex" xmlns:mc="http://schemas.openxmlformats.org/markup-compatibility/2006" xmlns:aink="http://schemas.microsoft.com/office/drawing/2016/ink" xmlns:am3d="http://schemas.microsoft.com/office/drawing/2017/model3d" xmlns:o="urn:schemas-microsoft-com:office:office" xmlns:r="http://schemas.openxmlformats.org/officeDocument/2006/relationships" xmlns:m="http://schemas.openxmlformats.org/officeDocument/2006/math" xmlns:v="urn:schemas-microsoft-com:vml" xmlns:wp14="http://schemas.microsoft.com/office/word/2010/wordprocessingDrawing" xmlns:wp="http://schemas.openxmlformats.org/drawingml/2006/wordprocessingDrawing" xmlns:w10="urn:schemas-microsoft-com:office:word" xmlns:w="http://schemas.openxmlformats.org/wordprocessingml/2006/main" xmlns:w14="http://schemas.microsoft.com/office/word/2010/wordml" xmlns:w15="http://schemas.microsoft.com/office/word/2012/wordml" xmlns:w16cid="http://schemas.microsoft.com/office/word/2016/wordml/cid" xmlns:w16se="http://schemas.microsoft.com/office/word/2015/wordml/symex" xmlns:wpg="http://schemas.microsoft.com/office/word/2010/wordprocessingGroup" xmlns:wpi="http://schemas.microsoft.com/office/word/2010/wordprocessingInk" xmlns:wne="http://schemas.microsoft.com/office/word/2006/wordml" xmlns:wps="http://schemas.microsoft.com/office/word/2010/wordprocessingShape" mc:Ignorable="w14 w15 w16se w16cid wp14">
-  <w:p>
-    <w:pPr>
-      <w:pStyle w:val="Header"/>
-    </w:pPr>
-  </w:p>
-</w:hdr>
-</file>
-
 <file path=word/numbering.xml><?xml version="1.0" encoding="utf-8"?>
 <w:numbering xmlns:wpc="http://schemas.microsoft.com/office/word/2010/wordprocessingCanvas" xmlns:cx="http://schemas.microsoft.com/office/drawing/2014/chartex" xmlns:cx1="http://schemas.microsoft.com/office/drawing/2015/9/8/chartex" xmlns:cx2="http://schemas.microsoft.com/office/drawing/2015/10/21/chartex" xmlns:cx3="http://schemas.microsoft.com/office/drawing/2016/5/9/chartex" xmlns:cx4="http://schemas.microsoft.com/office/drawing/2016/5/10/chartex" xmlns:cx5="http://schemas.microsoft.com/office/drawing/2016/5/11/chartex" xmlns:cx6="http://schemas.microsoft.com/office/drawing/2016/5/12/chartex" xmlns:cx7="http://schemas.microsoft.com/office/drawing/2016/5/13/chartex" xmlns:cx8="http://schemas.microsoft.com/office/drawing/2016/5/14/chartex" xmlns:mc="http://schemas.openxmlformats.org/markup-compatibility/2006" xmlns:aink="http://schemas.microsoft.com/office/drawing/2016/ink" xmlns:am3d="http://schemas.microsoft.com/office/drawing/2017/model3d" xmlns:o="urn:schemas-microsoft-com:office:office" xmlns:r="http://schemas.openxmlformats.org/officeDocument/2006/relationships" xmlns:m="http://schemas.openxmlformats.org/officeDocument/2006/math" xmlns:v="urn:schemas-microsoft-com:vml" xmlns:wp14="http://schemas.microsoft.com/office/word/2010/wordprocessingDrawing" xmlns:wp="http://schemas.openxmlformats.org/drawingml/2006/wordprocessingDrawing" xmlns:w10="urn:schemas-microsoft-com:office:word" xmlns:w="http://schemas.openxmlformats.org/wordprocessingml/2006/main" xmlns:w14="http://schemas.microsoft.com/office/word/2010/wordml" xmlns:w15="http://schemas.microsoft.com/office/word/2012/wordml" xmlns:w16cid="http://schemas.microsoft.com/office/word/2016/wordml/cid" xmlns:w16se="http://schemas.microsoft.com/office/word/2015/wordml/symex" xmlns:wpg="http://schemas.microsoft.com/office/word/2010/wordprocessingGroup" xmlns:wpi="http://schemas.microsoft.com/office/word/2010/wordprocessingInk" xmlns:wne="http://schemas.microsoft.com/office/word/2006/wordml" xmlns:wps="http://schemas.microsoft.com/office/word/2010/wordprocessingShape" mc:Ignorable="w14 w15 w16se w16cid wp14">
   <w:abstractNum w:abstractNumId="0" w15:restartNumberingAfterBreak="0">
+    <w:nsid w:val="0DCC7820"/>
+    <w:multiLevelType w:val="hybridMultilevel"/>
+    <w:tmpl w:val="8DB02FF6"/>
+    <w:lvl w:ilvl="0" w:tplc="04090001">
+      <w:start w:val="1"/>
+      <w:numFmt w:val="bullet"/>
+      <w:lvlText w:val=""/>
+      <w:lvlJc w:val="left"/>
+      <w:pPr>
+        <w:ind w:left="720" w:hanging="360"/>
+      </w:pPr>
+      <w:rPr>
+        <w:rFonts w:ascii="Symbol" w:hAnsi="Symbol" w:hint="default"/>
+      </w:rPr>
+    </w:lvl>
+    <w:lvl w:ilvl="1" w:tplc="04090003" w:tentative="1">
+      <w:start w:val="1"/>
+      <w:numFmt w:val="bullet"/>
+      <w:lvlText w:val="o"/>
+      <w:lvlJc w:val="left"/>
+      <w:pPr>
+        <w:ind w:left="1440" w:hanging="360"/>
+      </w:pPr>
+      <w:rPr>
+        <w:rFonts w:ascii="Courier New" w:hAnsi="Courier New" w:cs="Courier New" w:hint="default"/>
+      </w:rPr>
+    </w:lvl>
+    <w:lvl w:ilvl="2" w:tplc="04090005" w:tentative="1">
+      <w:start w:val="1"/>
+      <w:numFmt w:val="bullet"/>
+      <w:lvlText w:val=""/>
+      <w:lvlJc w:val="left"/>
+      <w:pPr>
+        <w:ind w:left="2160" w:hanging="360"/>
+      </w:pPr>
+      <w:rPr>
+        <w:rFonts w:ascii="Wingdings" w:hAnsi="Wingdings" w:hint="default"/>
+      </w:rPr>
+    </w:lvl>
+    <w:lvl w:ilvl="3" w:tplc="04090001" w:tentative="1">
+      <w:start w:val="1"/>
+      <w:numFmt w:val="bullet"/>
+      <w:lvlText w:val=""/>
+      <w:lvlJc w:val="left"/>
+      <w:pPr>
+        <w:ind w:left="2880" w:hanging="360"/>
+      </w:pPr>
+      <w:rPr>
+        <w:rFonts w:ascii="Symbol" w:hAnsi="Symbol" w:hint="default"/>
+      </w:rPr>
+    </w:lvl>
+    <w:lvl w:ilvl="4" w:tplc="04090003" w:tentative="1">
+      <w:start w:val="1"/>
+      <w:numFmt w:val="bullet"/>
+      <w:lvlText w:val="o"/>
+      <w:lvlJc w:val="left"/>
+      <w:pPr>
+        <w:ind w:left="3600" w:hanging="360"/>
+      </w:pPr>
+      <w:rPr>
+        <w:rFonts w:ascii="Courier New" w:hAnsi="Courier New" w:cs="Courier New" w:hint="default"/>
+      </w:rPr>
+    </w:lvl>
+    <w:lvl w:ilvl="5" w:tplc="04090005" w:tentative="1">
+      <w:start w:val="1"/>
+      <w:numFmt w:val="bullet"/>
+      <w:lvlText w:val=""/>
+      <w:lvlJc w:val="left"/>
+      <w:pPr>
+        <w:ind w:left="4320" w:hanging="360"/>
+      </w:pPr>
+      <w:rPr>
+        <w:rFonts w:ascii="Wingdings" w:hAnsi="Wingdings" w:hint="default"/>
+      </w:rPr>
+    </w:lvl>
+    <w:lvl w:ilvl="6" w:tplc="04090001" w:tentative="1">
+      <w:start w:val="1"/>
+      <w:numFmt w:val="bullet"/>
+      <w:lvlText w:val=""/>
+      <w:lvlJc w:val="left"/>
+      <w:pPr>
+        <w:ind w:left="5040" w:hanging="360"/>
+      </w:pPr>
+      <w:rPr>
+        <w:rFonts w:ascii="Symbol" w:hAnsi="Symbol" w:hint="default"/>
+      </w:rPr>
+    </w:lvl>
+    <w:lvl w:ilvl="7" w:tplc="04090003" w:tentative="1">
+      <w:start w:val="1"/>
+      <w:numFmt w:val="bullet"/>
+      <w:lvlText w:val="o"/>
+      <w:lvlJc w:val="left"/>
+      <w:pPr>
+        <w:ind w:left="5760" w:hanging="360"/>
+      </w:pPr>
+      <w:rPr>
+        <w:rFonts w:ascii="Courier New" w:hAnsi="Courier New" w:cs="Courier New" w:hint="default"/>
+      </w:rPr>
+    </w:lvl>
+    <w:lvl w:ilvl="8" w:tplc="04090005" w:tentative="1">
+      <w:start w:val="1"/>
+      <w:numFmt w:val="bullet"/>
+      <w:lvlText w:val=""/>
+      <w:lvlJc w:val="left"/>
+      <w:pPr>
+        <w:ind w:left="6480" w:hanging="360"/>
+      </w:pPr>
+      <w:rPr>
+        <w:rFonts w:ascii="Wingdings" w:hAnsi="Wingdings" w:hint="default"/>
+      </w:rPr>
+    </w:lvl>
+  </w:abstractNum>
+  <w:abstractNum w:abstractNumId="1" w15:restartNumberingAfterBreak="0">
     <w:nsid w:val="0FFD16C2"/>
     <w:multiLevelType w:val="hybridMultilevel"/>
     <w:tmpl w:val="9A4CC390"/>
@@ -1801,7 +3427,120 @@
       </w:rPr>
     </w:lvl>
   </w:abstractNum>
-  <w:abstractNum w:abstractNumId="1" w15:restartNumberingAfterBreak="0">
+  <w:abstractNum w:abstractNumId="2" w15:restartNumberingAfterBreak="0">
+    <w:nsid w:val="18DE337E"/>
+    <w:multiLevelType w:val="hybridMultilevel"/>
+    <w:tmpl w:val="55D2C112"/>
+    <w:lvl w:ilvl="0" w:tplc="04090001">
+      <w:start w:val="1"/>
+      <w:numFmt w:val="bullet"/>
+      <w:lvlText w:val=""/>
+      <w:lvlJc w:val="left"/>
+      <w:pPr>
+        <w:ind w:left="720" w:hanging="360"/>
+      </w:pPr>
+      <w:rPr>
+        <w:rFonts w:ascii="Symbol" w:hAnsi="Symbol" w:hint="default"/>
+      </w:rPr>
+    </w:lvl>
+    <w:lvl w:ilvl="1" w:tplc="04090003" w:tentative="1">
+      <w:start w:val="1"/>
+      <w:numFmt w:val="bullet"/>
+      <w:lvlText w:val="o"/>
+      <w:lvlJc w:val="left"/>
+      <w:pPr>
+        <w:ind w:left="1440" w:hanging="360"/>
+      </w:pPr>
+      <w:rPr>
+        <w:rFonts w:ascii="Courier New" w:hAnsi="Courier New" w:cs="Courier New" w:hint="default"/>
+      </w:rPr>
+    </w:lvl>
+    <w:lvl w:ilvl="2" w:tplc="04090005" w:tentative="1">
+      <w:start w:val="1"/>
+      <w:numFmt w:val="bullet"/>
+      <w:lvlText w:val=""/>
+      <w:lvlJc w:val="left"/>
+      <w:pPr>
+        <w:ind w:left="2160" w:hanging="360"/>
+      </w:pPr>
+      <w:rPr>
+        <w:rFonts w:ascii="Wingdings" w:hAnsi="Wingdings" w:hint="default"/>
+      </w:rPr>
+    </w:lvl>
+    <w:lvl w:ilvl="3" w:tplc="04090001" w:tentative="1">
+      <w:start w:val="1"/>
+      <w:numFmt w:val="bullet"/>
+      <w:lvlText w:val=""/>
+      <w:lvlJc w:val="left"/>
+      <w:pPr>
+        <w:ind w:left="2880" w:hanging="360"/>
+      </w:pPr>
+      <w:rPr>
+        <w:rFonts w:ascii="Symbol" w:hAnsi="Symbol" w:hint="default"/>
+      </w:rPr>
+    </w:lvl>
+    <w:lvl w:ilvl="4" w:tplc="04090003" w:tentative="1">
+      <w:start w:val="1"/>
+      <w:numFmt w:val="bullet"/>
+      <w:lvlText w:val="o"/>
+      <w:lvlJc w:val="left"/>
+      <w:pPr>
+        <w:ind w:left="3600" w:hanging="360"/>
+      </w:pPr>
+      <w:rPr>
+        <w:rFonts w:ascii="Courier New" w:hAnsi="Courier New" w:cs="Courier New" w:hint="default"/>
+      </w:rPr>
+    </w:lvl>
+    <w:lvl w:ilvl="5" w:tplc="04090005" w:tentative="1">
+      <w:start w:val="1"/>
+      <w:numFmt w:val="bullet"/>
+      <w:lvlText w:val=""/>
+      <w:lvlJc w:val="left"/>
+      <w:pPr>
+        <w:ind w:left="4320" w:hanging="360"/>
+      </w:pPr>
+      <w:rPr>
+        <w:rFonts w:ascii="Wingdings" w:hAnsi="Wingdings" w:hint="default"/>
+      </w:rPr>
+    </w:lvl>
+    <w:lvl w:ilvl="6" w:tplc="04090001" w:tentative="1">
+      <w:start w:val="1"/>
+      <w:numFmt w:val="bullet"/>
+      <w:lvlText w:val=""/>
+      <w:lvlJc w:val="left"/>
+      <w:pPr>
+        <w:ind w:left="5040" w:hanging="360"/>
+      </w:pPr>
+      <w:rPr>
+        <w:rFonts w:ascii="Symbol" w:hAnsi="Symbol" w:hint="default"/>
+      </w:rPr>
+    </w:lvl>
+    <w:lvl w:ilvl="7" w:tplc="04090003" w:tentative="1">
+      <w:start w:val="1"/>
+      <w:numFmt w:val="bullet"/>
+      <w:lvlText w:val="o"/>
+      <w:lvlJc w:val="left"/>
+      <w:pPr>
+        <w:ind w:left="5760" w:hanging="360"/>
+      </w:pPr>
+      <w:rPr>
+        <w:rFonts w:ascii="Courier New" w:hAnsi="Courier New" w:cs="Courier New" w:hint="default"/>
+      </w:rPr>
+    </w:lvl>
+    <w:lvl w:ilvl="8" w:tplc="04090005" w:tentative="1">
+      <w:start w:val="1"/>
+      <w:numFmt w:val="bullet"/>
+      <w:lvlText w:val=""/>
+      <w:lvlJc w:val="left"/>
+      <w:pPr>
+        <w:ind w:left="6480" w:hanging="360"/>
+      </w:pPr>
+      <w:rPr>
+        <w:rFonts w:ascii="Wingdings" w:hAnsi="Wingdings" w:hint="default"/>
+      </w:rPr>
+    </w:lvl>
+  </w:abstractNum>
+  <w:abstractNum w:abstractNumId="3" w15:restartNumberingAfterBreak="0">
     <w:nsid w:val="1A1D79B6"/>
     <w:multiLevelType w:val="hybridMultilevel"/>
     <w:tmpl w:val="11344264"/>
@@ -1914,7 +3653,7 @@
       </w:rPr>
     </w:lvl>
   </w:abstractNum>
-  <w:abstractNum w:abstractNumId="2" w15:restartNumberingAfterBreak="0">
+  <w:abstractNum w:abstractNumId="4" w15:restartNumberingAfterBreak="0">
     <w:nsid w:val="1E5563F0"/>
     <w:multiLevelType w:val="hybridMultilevel"/>
     <w:tmpl w:val="9A5E6D60"/>
@@ -2030,7 +3769,7 @@
       </w:pPr>
     </w:lvl>
   </w:abstractNum>
-  <w:abstractNum w:abstractNumId="3" w15:restartNumberingAfterBreak="0">
+  <w:abstractNum w:abstractNumId="5" w15:restartNumberingAfterBreak="0">
     <w:nsid w:val="296B2A81"/>
     <w:multiLevelType w:val="hybridMultilevel"/>
     <w:tmpl w:val="2E84F0B2"/>
@@ -2147,7 +3886,7 @@
       </w:pPr>
     </w:lvl>
   </w:abstractNum>
-  <w:abstractNum w:abstractNumId="4" w15:restartNumberingAfterBreak="0">
+  <w:abstractNum w:abstractNumId="6" w15:restartNumberingAfterBreak="0">
     <w:nsid w:val="31990082"/>
     <w:multiLevelType w:val="hybridMultilevel"/>
     <w:tmpl w:val="6C4C189C"/>
@@ -2263,7 +4002,7 @@
       </w:pPr>
     </w:lvl>
   </w:abstractNum>
-  <w:abstractNum w:abstractNumId="5" w15:restartNumberingAfterBreak="0">
+  <w:abstractNum w:abstractNumId="7" w15:restartNumberingAfterBreak="0">
     <w:nsid w:val="33644721"/>
     <w:multiLevelType w:val="hybridMultilevel"/>
     <w:tmpl w:val="9BE2BD4C"/>
@@ -2352,7 +4091,7 @@
       </w:pPr>
     </w:lvl>
   </w:abstractNum>
-  <w:abstractNum w:abstractNumId="6" w15:restartNumberingAfterBreak="0">
+  <w:abstractNum w:abstractNumId="8" w15:restartNumberingAfterBreak="0">
     <w:nsid w:val="37B71A42"/>
     <w:multiLevelType w:val="hybridMultilevel"/>
     <w:tmpl w:val="E154EC7E"/>
@@ -2441,7 +4180,7 @@
       </w:pPr>
     </w:lvl>
   </w:abstractNum>
-  <w:abstractNum w:abstractNumId="7" w15:restartNumberingAfterBreak="0">
+  <w:abstractNum w:abstractNumId="9" w15:restartNumberingAfterBreak="0">
     <w:nsid w:val="46C418E5"/>
     <w:multiLevelType w:val="multilevel"/>
     <w:tmpl w:val="0809001D"/>
@@ -2527,7 +4266,7 @@
       </w:pPr>
     </w:lvl>
   </w:abstractNum>
-  <w:abstractNum w:abstractNumId="8" w15:restartNumberingAfterBreak="0">
+  <w:abstractNum w:abstractNumId="10" w15:restartNumberingAfterBreak="0">
     <w:nsid w:val="4CBB75CC"/>
     <w:multiLevelType w:val="hybridMultilevel"/>
     <w:tmpl w:val="616869CE"/>
@@ -2643,7 +4382,120 @@
       </w:pPr>
     </w:lvl>
   </w:abstractNum>
-  <w:abstractNum w:abstractNumId="9" w15:restartNumberingAfterBreak="0">
+  <w:abstractNum w:abstractNumId="11" w15:restartNumberingAfterBreak="0">
+    <w:nsid w:val="503D7F50"/>
+    <w:multiLevelType w:val="hybridMultilevel"/>
+    <w:tmpl w:val="F74CCBD8"/>
+    <w:lvl w:ilvl="0" w:tplc="04090001">
+      <w:start w:val="1"/>
+      <w:numFmt w:val="bullet"/>
+      <w:lvlText w:val=""/>
+      <w:lvlJc w:val="left"/>
+      <w:pPr>
+        <w:ind w:left="720" w:hanging="360"/>
+      </w:pPr>
+      <w:rPr>
+        <w:rFonts w:ascii="Symbol" w:hAnsi="Symbol" w:hint="default"/>
+      </w:rPr>
+    </w:lvl>
+    <w:lvl w:ilvl="1" w:tplc="04090003" w:tentative="1">
+      <w:start w:val="1"/>
+      <w:numFmt w:val="bullet"/>
+      <w:lvlText w:val="o"/>
+      <w:lvlJc w:val="left"/>
+      <w:pPr>
+        <w:ind w:left="1440" w:hanging="360"/>
+      </w:pPr>
+      <w:rPr>
+        <w:rFonts w:ascii="Courier New" w:hAnsi="Courier New" w:cs="Courier New" w:hint="default"/>
+      </w:rPr>
+    </w:lvl>
+    <w:lvl w:ilvl="2" w:tplc="04090005" w:tentative="1">
+      <w:start w:val="1"/>
+      <w:numFmt w:val="bullet"/>
+      <w:lvlText w:val=""/>
+      <w:lvlJc w:val="left"/>
+      <w:pPr>
+        <w:ind w:left="2160" w:hanging="360"/>
+      </w:pPr>
+      <w:rPr>
+        <w:rFonts w:ascii="Wingdings" w:hAnsi="Wingdings" w:hint="default"/>
+      </w:rPr>
+    </w:lvl>
+    <w:lvl w:ilvl="3" w:tplc="04090001" w:tentative="1">
+      <w:start w:val="1"/>
+      <w:numFmt w:val="bullet"/>
+      <w:lvlText w:val=""/>
+      <w:lvlJc w:val="left"/>
+      <w:pPr>
+        <w:ind w:left="2880" w:hanging="360"/>
+      </w:pPr>
+      <w:rPr>
+        <w:rFonts w:ascii="Symbol" w:hAnsi="Symbol" w:hint="default"/>
+      </w:rPr>
+    </w:lvl>
+    <w:lvl w:ilvl="4" w:tplc="04090003" w:tentative="1">
+      <w:start w:val="1"/>
+      <w:numFmt w:val="bullet"/>
+      <w:lvlText w:val="o"/>
+      <w:lvlJc w:val="left"/>
+      <w:pPr>
+        <w:ind w:left="3600" w:hanging="360"/>
+      </w:pPr>
+      <w:rPr>
+        <w:rFonts w:ascii="Courier New" w:hAnsi="Courier New" w:cs="Courier New" w:hint="default"/>
+      </w:rPr>
+    </w:lvl>
+    <w:lvl w:ilvl="5" w:tplc="04090005" w:tentative="1">
+      <w:start w:val="1"/>
+      <w:numFmt w:val="bullet"/>
+      <w:lvlText w:val=""/>
+      <w:lvlJc w:val="left"/>
+      <w:pPr>
+        <w:ind w:left="4320" w:hanging="360"/>
+      </w:pPr>
+      <w:rPr>
+        <w:rFonts w:ascii="Wingdings" w:hAnsi="Wingdings" w:hint="default"/>
+      </w:rPr>
+    </w:lvl>
+    <w:lvl w:ilvl="6" w:tplc="04090001" w:tentative="1">
+      <w:start w:val="1"/>
+      <w:numFmt w:val="bullet"/>
+      <w:lvlText w:val=""/>
+      <w:lvlJc w:val="left"/>
+      <w:pPr>
+        <w:ind w:left="5040" w:hanging="360"/>
+      </w:pPr>
+      <w:rPr>
+        <w:rFonts w:ascii="Symbol" w:hAnsi="Symbol" w:hint="default"/>
+      </w:rPr>
+    </w:lvl>
+    <w:lvl w:ilvl="7" w:tplc="04090003" w:tentative="1">
+      <w:start w:val="1"/>
+      <w:numFmt w:val="bullet"/>
+      <w:lvlText w:val="o"/>
+      <w:lvlJc w:val="left"/>
+      <w:pPr>
+        <w:ind w:left="5760" w:hanging="360"/>
+      </w:pPr>
+      <w:rPr>
+        <w:rFonts w:ascii="Courier New" w:hAnsi="Courier New" w:cs="Courier New" w:hint="default"/>
+      </w:rPr>
+    </w:lvl>
+    <w:lvl w:ilvl="8" w:tplc="04090005" w:tentative="1">
+      <w:start w:val="1"/>
+      <w:numFmt w:val="bullet"/>
+      <w:lvlText w:val=""/>
+      <w:lvlJc w:val="left"/>
+      <w:pPr>
+        <w:ind w:left="6480" w:hanging="360"/>
+      </w:pPr>
+      <w:rPr>
+        <w:rFonts w:ascii="Wingdings" w:hAnsi="Wingdings" w:hint="default"/>
+      </w:rPr>
+    </w:lvl>
+  </w:abstractNum>
+  <w:abstractNum w:abstractNumId="12" w15:restartNumberingAfterBreak="0">
     <w:nsid w:val="541F6DA9"/>
     <w:multiLevelType w:val="hybridMultilevel"/>
     <w:tmpl w:val="C868E2E8"/>
@@ -2729,7 +4581,7 @@
       </w:pPr>
     </w:lvl>
   </w:abstractNum>
-  <w:abstractNum w:abstractNumId="10" w15:restartNumberingAfterBreak="0">
+  <w:abstractNum w:abstractNumId="13" w15:restartNumberingAfterBreak="0">
     <w:nsid w:val="54B747EA"/>
     <w:multiLevelType w:val="hybridMultilevel"/>
     <w:tmpl w:val="4126A820"/>
@@ -2845,7 +4697,7 @@
       </w:pPr>
     </w:lvl>
   </w:abstractNum>
-  <w:abstractNum w:abstractNumId="11" w15:restartNumberingAfterBreak="0">
+  <w:abstractNum w:abstractNumId="14" w15:restartNumberingAfterBreak="0">
     <w:nsid w:val="55DB70F0"/>
     <w:multiLevelType w:val="hybridMultilevel"/>
     <w:tmpl w:val="0F7684D2"/>
@@ -2958,7 +4810,7 @@
       </w:rPr>
     </w:lvl>
   </w:abstractNum>
-  <w:abstractNum w:abstractNumId="12" w15:restartNumberingAfterBreak="0">
+  <w:abstractNum w:abstractNumId="15" w15:restartNumberingAfterBreak="0">
     <w:nsid w:val="594B4C10"/>
     <w:multiLevelType w:val="hybridMultilevel"/>
     <w:tmpl w:val="A5345258"/>
@@ -3044,7 +4896,7 @@
       </w:pPr>
     </w:lvl>
   </w:abstractNum>
-  <w:abstractNum w:abstractNumId="13" w15:restartNumberingAfterBreak="0">
+  <w:abstractNum w:abstractNumId="16" w15:restartNumberingAfterBreak="0">
     <w:nsid w:val="59FB3399"/>
     <w:multiLevelType w:val="hybridMultilevel"/>
     <w:tmpl w:val="06C63D28"/>
@@ -3160,7 +5012,7 @@
       </w:pPr>
     </w:lvl>
   </w:abstractNum>
-  <w:abstractNum w:abstractNumId="14" w15:restartNumberingAfterBreak="0">
+  <w:abstractNum w:abstractNumId="17" w15:restartNumberingAfterBreak="0">
     <w:nsid w:val="5AB21D1A"/>
     <w:multiLevelType w:val="hybridMultilevel"/>
     <w:tmpl w:val="29FC1C54"/>
@@ -3273,7 +5125,7 @@
       </w:rPr>
     </w:lvl>
   </w:abstractNum>
-  <w:abstractNum w:abstractNumId="15" w15:restartNumberingAfterBreak="0">
+  <w:abstractNum w:abstractNumId="18" w15:restartNumberingAfterBreak="0">
     <w:nsid w:val="5B32613D"/>
     <w:multiLevelType w:val="hybridMultilevel"/>
     <w:tmpl w:val="970878FE"/>
@@ -3359,7 +5211,7 @@
       </w:pPr>
     </w:lvl>
   </w:abstractNum>
-  <w:abstractNum w:abstractNumId="16" w15:restartNumberingAfterBreak="0">
+  <w:abstractNum w:abstractNumId="19" w15:restartNumberingAfterBreak="0">
     <w:nsid w:val="5B8D72F3"/>
     <w:multiLevelType w:val="singleLevel"/>
     <w:tmpl w:val="5B0AF516"/>
@@ -3374,7 +5226,120 @@
       </w:pPr>
     </w:lvl>
   </w:abstractNum>
-  <w:abstractNum w:abstractNumId="17" w15:restartNumberingAfterBreak="0">
+  <w:abstractNum w:abstractNumId="20" w15:restartNumberingAfterBreak="0">
+    <w:nsid w:val="5ECC0936"/>
+    <w:multiLevelType w:val="hybridMultilevel"/>
+    <w:tmpl w:val="1F8A51E8"/>
+    <w:lvl w:ilvl="0" w:tplc="04090001">
+      <w:start w:val="1"/>
+      <w:numFmt w:val="bullet"/>
+      <w:lvlText w:val=""/>
+      <w:lvlJc w:val="left"/>
+      <w:pPr>
+        <w:ind w:left="720" w:hanging="360"/>
+      </w:pPr>
+      <w:rPr>
+        <w:rFonts w:ascii="Symbol" w:hAnsi="Symbol" w:hint="default"/>
+      </w:rPr>
+    </w:lvl>
+    <w:lvl w:ilvl="1" w:tplc="04090003" w:tentative="1">
+      <w:start w:val="1"/>
+      <w:numFmt w:val="bullet"/>
+      <w:lvlText w:val="o"/>
+      <w:lvlJc w:val="left"/>
+      <w:pPr>
+        <w:ind w:left="1440" w:hanging="360"/>
+      </w:pPr>
+      <w:rPr>
+        <w:rFonts w:ascii="Courier New" w:hAnsi="Courier New" w:cs="Courier New" w:hint="default"/>
+      </w:rPr>
+    </w:lvl>
+    <w:lvl w:ilvl="2" w:tplc="04090005" w:tentative="1">
+      <w:start w:val="1"/>
+      <w:numFmt w:val="bullet"/>
+      <w:lvlText w:val=""/>
+      <w:lvlJc w:val="left"/>
+      <w:pPr>
+        <w:ind w:left="2160" w:hanging="360"/>
+      </w:pPr>
+      <w:rPr>
+        <w:rFonts w:ascii="Wingdings" w:hAnsi="Wingdings" w:hint="default"/>
+      </w:rPr>
+    </w:lvl>
+    <w:lvl w:ilvl="3" w:tplc="04090001" w:tentative="1">
+      <w:start w:val="1"/>
+      <w:numFmt w:val="bullet"/>
+      <w:lvlText w:val=""/>
+      <w:lvlJc w:val="left"/>
+      <w:pPr>
+        <w:ind w:left="2880" w:hanging="360"/>
+      </w:pPr>
+      <w:rPr>
+        <w:rFonts w:ascii="Symbol" w:hAnsi="Symbol" w:hint="default"/>
+      </w:rPr>
+    </w:lvl>
+    <w:lvl w:ilvl="4" w:tplc="04090003" w:tentative="1">
+      <w:start w:val="1"/>
+      <w:numFmt w:val="bullet"/>
+      <w:lvlText w:val="o"/>
+      <w:lvlJc w:val="left"/>
+      <w:pPr>
+        <w:ind w:left="3600" w:hanging="360"/>
+      </w:pPr>
+      <w:rPr>
+        <w:rFonts w:ascii="Courier New" w:hAnsi="Courier New" w:cs="Courier New" w:hint="default"/>
+      </w:rPr>
+    </w:lvl>
+    <w:lvl w:ilvl="5" w:tplc="04090005" w:tentative="1">
+      <w:start w:val="1"/>
+      <w:numFmt w:val="bullet"/>
+      <w:lvlText w:val=""/>
+      <w:lvlJc w:val="left"/>
+      <w:pPr>
+        <w:ind w:left="4320" w:hanging="360"/>
+      </w:pPr>
+      <w:rPr>
+        <w:rFonts w:ascii="Wingdings" w:hAnsi="Wingdings" w:hint="default"/>
+      </w:rPr>
+    </w:lvl>
+    <w:lvl w:ilvl="6" w:tplc="04090001" w:tentative="1">
+      <w:start w:val="1"/>
+      <w:numFmt w:val="bullet"/>
+      <w:lvlText w:val=""/>
+      <w:lvlJc w:val="left"/>
+      <w:pPr>
+        <w:ind w:left="5040" w:hanging="360"/>
+      </w:pPr>
+      <w:rPr>
+        <w:rFonts w:ascii="Symbol" w:hAnsi="Symbol" w:hint="default"/>
+      </w:rPr>
+    </w:lvl>
+    <w:lvl w:ilvl="7" w:tplc="04090003" w:tentative="1">
+      <w:start w:val="1"/>
+      <w:numFmt w:val="bullet"/>
+      <w:lvlText w:val="o"/>
+      <w:lvlJc w:val="left"/>
+      <w:pPr>
+        <w:ind w:left="5760" w:hanging="360"/>
+      </w:pPr>
+      <w:rPr>
+        <w:rFonts w:ascii="Courier New" w:hAnsi="Courier New" w:cs="Courier New" w:hint="default"/>
+      </w:rPr>
+    </w:lvl>
+    <w:lvl w:ilvl="8" w:tplc="04090005" w:tentative="1">
+      <w:start w:val="1"/>
+      <w:numFmt w:val="bullet"/>
+      <w:lvlText w:val=""/>
+      <w:lvlJc w:val="left"/>
+      <w:pPr>
+        <w:ind w:left="6480" w:hanging="360"/>
+      </w:pPr>
+      <w:rPr>
+        <w:rFonts w:ascii="Wingdings" w:hAnsi="Wingdings" w:hint="default"/>
+      </w:rPr>
+    </w:lvl>
+  </w:abstractNum>
+  <w:abstractNum w:abstractNumId="21" w15:restartNumberingAfterBreak="0">
     <w:nsid w:val="5F9A56B9"/>
     <w:multiLevelType w:val="hybridMultilevel"/>
     <w:tmpl w:val="6FF8F868"/>
@@ -3487,7 +5452,7 @@
       </w:rPr>
     </w:lvl>
   </w:abstractNum>
-  <w:abstractNum w:abstractNumId="18" w15:restartNumberingAfterBreak="0">
+  <w:abstractNum w:abstractNumId="22" w15:restartNumberingAfterBreak="0">
     <w:nsid w:val="604B71F8"/>
     <w:multiLevelType w:val="hybridMultilevel"/>
     <w:tmpl w:val="91422180"/>
@@ -3603,7 +5568,7 @@
       </w:pPr>
     </w:lvl>
   </w:abstractNum>
-  <w:abstractNum w:abstractNumId="19" w15:restartNumberingAfterBreak="0">
+  <w:abstractNum w:abstractNumId="23" w15:restartNumberingAfterBreak="0">
     <w:nsid w:val="69744E7C"/>
     <w:multiLevelType w:val="hybridMultilevel"/>
     <w:tmpl w:val="D0304770"/>
@@ -3720,7 +5685,7 @@
       </w:pPr>
     </w:lvl>
   </w:abstractNum>
-  <w:abstractNum w:abstractNumId="20" w15:restartNumberingAfterBreak="0">
+  <w:abstractNum w:abstractNumId="24" w15:restartNumberingAfterBreak="0">
     <w:nsid w:val="6A06319E"/>
     <w:multiLevelType w:val="hybridMultilevel"/>
     <w:tmpl w:val="CD7A5AC0"/>
@@ -3835,7 +5800,7 @@
       </w:pPr>
     </w:lvl>
   </w:abstractNum>
-  <w:abstractNum w:abstractNumId="21" w15:restartNumberingAfterBreak="0">
+  <w:abstractNum w:abstractNumId="25" w15:restartNumberingAfterBreak="0">
     <w:nsid w:val="6A27166A"/>
     <w:multiLevelType w:val="hybridMultilevel"/>
     <w:tmpl w:val="6F8A7F7A"/>
@@ -3951,7 +5916,7 @@
       </w:pPr>
     </w:lvl>
   </w:abstractNum>
-  <w:abstractNum w:abstractNumId="22" w15:restartNumberingAfterBreak="0">
+  <w:abstractNum w:abstractNumId="26" w15:restartNumberingAfterBreak="0">
     <w:nsid w:val="748278FD"/>
     <w:multiLevelType w:val="singleLevel"/>
     <w:tmpl w:val="5B0AF516"/>
@@ -3966,7 +5931,7 @@
       </w:pPr>
     </w:lvl>
   </w:abstractNum>
-  <w:abstractNum w:abstractNumId="23" w15:restartNumberingAfterBreak="0">
+  <w:abstractNum w:abstractNumId="27" w15:restartNumberingAfterBreak="0">
     <w:nsid w:val="75E64514"/>
     <w:multiLevelType w:val="hybridMultilevel"/>
     <w:tmpl w:val="9FBA49D0"/>
@@ -4081,7 +6046,7 @@
       </w:pPr>
     </w:lvl>
   </w:abstractNum>
-  <w:abstractNum w:abstractNumId="24" w15:restartNumberingAfterBreak="0">
+  <w:abstractNum w:abstractNumId="28" w15:restartNumberingAfterBreak="0">
     <w:nsid w:val="783849B9"/>
     <w:multiLevelType w:val="hybridMultilevel"/>
     <w:tmpl w:val="E9064F3E"/>
@@ -4168,79 +6133,91 @@
     </w:lvl>
   </w:abstractNum>
   <w:num w:numId="1">
+    <w:abstractNumId w:val="4"/>
+  </w:num>
+  <w:num w:numId="2">
+    <w:abstractNumId w:val="1"/>
+  </w:num>
+  <w:num w:numId="3">
+    <w:abstractNumId w:val="21"/>
+  </w:num>
+  <w:num w:numId="4">
+    <w:abstractNumId w:val="19"/>
+  </w:num>
+  <w:num w:numId="5">
+    <w:abstractNumId w:val="26"/>
+  </w:num>
+  <w:num w:numId="6">
+    <w:abstractNumId w:val="22"/>
+  </w:num>
+  <w:num w:numId="7">
+    <w:abstractNumId w:val="23"/>
+  </w:num>
+  <w:num w:numId="8">
+    <w:abstractNumId w:val="5"/>
+  </w:num>
+  <w:num w:numId="9">
+    <w:abstractNumId w:val="16"/>
+  </w:num>
+  <w:num w:numId="10">
+    <w:abstractNumId w:val="24"/>
+  </w:num>
+  <w:num w:numId="11">
+    <w:abstractNumId w:val="27"/>
+  </w:num>
+  <w:num w:numId="12">
+    <w:abstractNumId w:val="6"/>
+  </w:num>
+  <w:num w:numId="13">
+    <w:abstractNumId w:val="10"/>
+  </w:num>
+  <w:num w:numId="14">
+    <w:abstractNumId w:val="13"/>
+  </w:num>
+  <w:num w:numId="15">
+    <w:abstractNumId w:val="25"/>
+  </w:num>
+  <w:num w:numId="16">
+    <w:abstractNumId w:val="14"/>
+  </w:num>
+  <w:num w:numId="17">
+    <w:abstractNumId w:val="15"/>
+  </w:num>
+  <w:num w:numId="18">
+    <w:abstractNumId w:val="7"/>
+  </w:num>
+  <w:num w:numId="19">
+    <w:abstractNumId w:val="17"/>
+  </w:num>
+  <w:num w:numId="20">
+    <w:abstractNumId w:val="12"/>
+  </w:num>
+  <w:num w:numId="21">
+    <w:abstractNumId w:val="8"/>
+  </w:num>
+  <w:num w:numId="22">
+    <w:abstractNumId w:val="18"/>
+  </w:num>
+  <w:num w:numId="23">
+    <w:abstractNumId w:val="28"/>
+  </w:num>
+  <w:num w:numId="24">
+    <w:abstractNumId w:val="9"/>
+  </w:num>
+  <w:num w:numId="25">
+    <w:abstractNumId w:val="3"/>
+  </w:num>
+  <w:num w:numId="26">
+    <w:abstractNumId w:val="0"/>
+  </w:num>
+  <w:num w:numId="27">
+    <w:abstractNumId w:val="20"/>
+  </w:num>
+  <w:num w:numId="28">
     <w:abstractNumId w:val="2"/>
   </w:num>
-  <w:num w:numId="2">
-    <w:abstractNumId w:val="0"/>
-  </w:num>
-  <w:num w:numId="3">
-    <w:abstractNumId w:val="17"/>
-  </w:num>
-  <w:num w:numId="4">
-    <w:abstractNumId w:val="16"/>
-  </w:num>
-  <w:num w:numId="5">
-    <w:abstractNumId w:val="22"/>
-  </w:num>
-  <w:num w:numId="6">
-    <w:abstractNumId w:val="18"/>
-  </w:num>
-  <w:num w:numId="7">
-    <w:abstractNumId w:val="19"/>
-  </w:num>
-  <w:num w:numId="8">
-    <w:abstractNumId w:val="3"/>
-  </w:num>
-  <w:num w:numId="9">
-    <w:abstractNumId w:val="13"/>
-  </w:num>
-  <w:num w:numId="10">
-    <w:abstractNumId w:val="20"/>
-  </w:num>
-  <w:num w:numId="11">
-    <w:abstractNumId w:val="23"/>
-  </w:num>
-  <w:num w:numId="12">
-    <w:abstractNumId w:val="4"/>
-  </w:num>
-  <w:num w:numId="13">
-    <w:abstractNumId w:val="8"/>
-  </w:num>
-  <w:num w:numId="14">
-    <w:abstractNumId w:val="10"/>
-  </w:num>
-  <w:num w:numId="15">
-    <w:abstractNumId w:val="21"/>
-  </w:num>
-  <w:num w:numId="16">
+  <w:num w:numId="29">
     <w:abstractNumId w:val="11"/>
-  </w:num>
-  <w:num w:numId="17">
-    <w:abstractNumId w:val="12"/>
-  </w:num>
-  <w:num w:numId="18">
-    <w:abstractNumId w:val="5"/>
-  </w:num>
-  <w:num w:numId="19">
-    <w:abstractNumId w:val="14"/>
-  </w:num>
-  <w:num w:numId="20">
-    <w:abstractNumId w:val="9"/>
-  </w:num>
-  <w:num w:numId="21">
-    <w:abstractNumId w:val="6"/>
-  </w:num>
-  <w:num w:numId="22">
-    <w:abstractNumId w:val="15"/>
-  </w:num>
-  <w:num w:numId="23">
-    <w:abstractNumId w:val="24"/>
-  </w:num>
-  <w:num w:numId="24">
-    <w:abstractNumId w:val="7"/>
-  </w:num>
-  <w:num w:numId="25">
-    <w:abstractNumId w:val="1"/>
   </w:num>
 </w:numbering>
 </file>
@@ -5698,6 +7675,42 @@
       <w:lang w:eastAsia="en-US"/>
     </w:rPr>
   </w:style>
+  <w:style w:type="paragraph" w:styleId="NormalWeb">
+    <w:name w:val="Normal (Web)"/>
+    <w:basedOn w:val="Normal"/>
+    <w:uiPriority w:val="99"/>
+    <w:semiHidden/>
+    <w:unhideWhenUsed/>
+    <w:rsid w:val="008473B7"/>
+    <w:pPr>
+      <w:spacing w:before="100" w:beforeAutospacing="1" w:after="100" w:afterAutospacing="1" w:line="240" w:lineRule="auto"/>
+    </w:pPr>
+    <w:rPr>
+      <w:rFonts w:ascii="Times New Roman" w:eastAsia="Times New Roman" w:hAnsi="Times New Roman" w:cs="Times New Roman"/>
+      <w:sz w:val="24"/>
+      <w:szCs w:val="24"/>
+      <w:lang w:eastAsia="en-US"/>
+    </w:rPr>
+  </w:style>
+  <w:style w:type="table" w:styleId="TableGridLight">
+    <w:name w:val="Grid Table Light"/>
+    <w:basedOn w:val="TableNormal"/>
+    <w:uiPriority w:val="99"/>
+    <w:rsid w:val="008473B7"/>
+    <w:pPr>
+      <w:spacing w:after="0" w:line="240" w:lineRule="auto"/>
+    </w:pPr>
+    <w:tblPr>
+      <w:tblBorders>
+        <w:top w:val="single" w:sz="4" w:space="0" w:color="BF8F00" w:themeColor="background1" w:themeShade="BF"/>
+        <w:left w:val="single" w:sz="4" w:space="0" w:color="BF8F00" w:themeColor="background1" w:themeShade="BF"/>
+        <w:bottom w:val="single" w:sz="4" w:space="0" w:color="BF8F00" w:themeColor="background1" w:themeShade="BF"/>
+        <w:right w:val="single" w:sz="4" w:space="0" w:color="BF8F00" w:themeColor="background1" w:themeShade="BF"/>
+        <w:insideH w:val="single" w:sz="4" w:space="0" w:color="BF8F00" w:themeColor="background1" w:themeShade="BF"/>
+        <w:insideV w:val="single" w:sz="4" w:space="0" w:color="BF8F00" w:themeColor="background1" w:themeShade="BF"/>
+      </w:tblBorders>
+    </w:tblPr>
+  </w:style>
 </w:styles>
 </file>
 
@@ -5989,7 +8002,7 @@
 </file>
 
 <file path=customXml/itemProps1.xml><?xml version="1.0" encoding="utf-8"?>
-<ds:datastoreItem xmlns:ds="http://schemas.openxmlformats.org/officeDocument/2006/customXml" ds:itemID="{D5F1D826-CB15-6144-A0F9-5E42692E800C}">
+<ds:datastoreItem xmlns:ds="http://schemas.openxmlformats.org/officeDocument/2006/customXml" ds:itemID="{C311DAA3-586E-084F-82EA-5F51B13B2637}">
   <ds:schemaRefs>
     <ds:schemaRef ds:uri="http://schemas.openxmlformats.org/officeDocument/2006/bibliography"/>
   </ds:schemaRefs>

</xml_diff>